<commit_message>
Quick Reference Guide Update
</commit_message>
<xml_diff>
--- a/ScorBot Toolbox Quick Reference Guide.docx
+++ b/ScorBot Toolbox Quick Reference Guide.docx
@@ -8528,7 +8528,7 @@
       <w:tr>
         <w:tc>
           <w:tcPr>
-            <w:tcW w:w="2461" w:type="dxa"/>
+            <w:tcW w:w="2593" w:type="dxa"/>
           </w:tcPr>
           <w:p>
             <w:pPr>
@@ -8548,7 +8548,7 @@
         </w:tc>
         <w:tc>
           <w:tcPr>
-            <w:tcW w:w="7115" w:type="dxa"/>
+            <w:tcW w:w="6983" w:type="dxa"/>
           </w:tcPr>
           <w:p>
             <w:r>
@@ -8597,6 +8597,12 @@
                 <w:rFonts w:cs="Courier New"/>
               </w:rPr>
               <w:t>)</w:t>
+            </w:r>
+            <w:r>
+              <w:rPr>
+                <w:rFonts w:cs="Courier New"/>
+              </w:rPr>
+              <w:t>.</w:t>
             </w:r>
           </w:p>
           <w:p/>
@@ -8640,7 +8646,7 @@
       <w:tr>
         <w:tc>
           <w:tcPr>
-            <w:tcW w:w="2461" w:type="dxa"/>
+            <w:tcW w:w="2593" w:type="dxa"/>
           </w:tcPr>
           <w:p>
             <w:pPr>
@@ -8661,11 +8667,17 @@
         </w:tc>
         <w:tc>
           <w:tcPr>
-            <w:tcW w:w="7115" w:type="dxa"/>
+            <w:tcW w:w="6983" w:type="dxa"/>
           </w:tcPr>
           <w:p>
             <w:r>
-              <w:t>Set teach pendant mode (through a user prompt).</w:t>
+              <w:t xml:space="preserve">Set </w:t>
+            </w:r>
+            <w:r>
+              <w:t xml:space="preserve">the </w:t>
+            </w:r>
+            <w:r>
+              <w:t>teach pendant mode (through a user prompt).</w:t>
             </w:r>
           </w:p>
           <w:p/>
@@ -8777,10 +8789,170 @@
       </w:tr>
     </w:tbl>
     <w:p>
+      <w:pPr>
+        <w:pStyle w:val="Heading3"/>
+      </w:pPr>
       <w:bookmarkStart w:id="19" w:name="_Toc439250884"/>
-      <w:bookmarkStart w:id="20" w:name="_GoBack"/>
-    </w:p>
-    <w:bookmarkEnd w:id="20"/>
+      <w:r>
+        <w:t>Controller Peripherals</w:t>
+      </w:r>
+    </w:p>
+    <w:tbl>
+      <w:tblPr>
+        <w:tblStyle w:val="TableGrid"/>
+        <w:tblW w:w="0" w:type="auto"/>
+        <w:tblLook w:val="04A0" w:firstRow="1" w:lastRow="0" w:firstColumn="1" w:lastColumn="0" w:noHBand="0" w:noVBand="1"/>
+      </w:tblPr>
+      <w:tblGrid>
+        <w:gridCol w:w="2857"/>
+        <w:gridCol w:w="6719"/>
+      </w:tblGrid>
+      <w:tr>
+        <w:tc>
+          <w:tcPr>
+            <w:tcW w:w="9576" w:type="dxa"/>
+            <w:gridSpan w:val="2"/>
+            <w:shd w:val="clear" w:color="auto" w:fill="BFBFBF" w:themeFill="background1" w:themeFillShade="BF"/>
+          </w:tcPr>
+          <w:p>
+            <w:pPr>
+              <w:tabs>
+                <w:tab w:val="left" w:pos="2610"/>
+              </w:tabs>
+            </w:pPr>
+            <w:r>
+              <w:t>Teach Pendant Utilities</w:t>
+            </w:r>
+            <w:r>
+              <w:tab/>
+            </w:r>
+          </w:p>
+        </w:tc>
+      </w:tr>
+      <w:tr>
+        <w:tc>
+          <w:tcPr>
+            <w:tcW w:w="2593" w:type="dxa"/>
+          </w:tcPr>
+          <w:p>
+            <w:pPr>
+              <w:rPr>
+                <w:rFonts w:ascii="Courier New" w:hAnsi="Courier New" w:cs="Courier New"/>
+              </w:rPr>
+            </w:pPr>
+            <w:proofErr w:type="spellStart"/>
+            <w:r>
+              <w:rPr>
+                <w:rFonts w:ascii="Courier New" w:hAnsi="Courier New" w:cs="Courier New"/>
+              </w:rPr>
+              <w:t>ScorSetDigitalOutput</w:t>
+            </w:r>
+            <w:proofErr w:type="spellEnd"/>
+          </w:p>
+        </w:tc>
+        <w:tc>
+          <w:tcPr>
+            <w:tcW w:w="6983" w:type="dxa"/>
+          </w:tcPr>
+          <w:p>
+            <w:r>
+              <w:t>Set the 8-channel digital output of the controller.</w:t>
+            </w:r>
+          </w:p>
+          <w:p/>
+          <w:p>
+            <w:pPr>
+              <w:rPr>
+                <w:rFonts w:ascii="Courier New" w:hAnsi="Courier New" w:cs="Courier New"/>
+              </w:rPr>
+            </w:pPr>
+            <w:proofErr w:type="spellStart"/>
+            <w:r>
+              <w:rPr>
+                <w:rFonts w:ascii="Courier New" w:hAnsi="Courier New" w:cs="Courier New"/>
+              </w:rPr>
+              <w:t>ScorSetDigitalOutput</w:t>
+            </w:r>
+            <w:proofErr w:type="spellEnd"/>
+            <w:r>
+              <w:rPr>
+                <w:rFonts w:ascii="Courier New" w:hAnsi="Courier New" w:cs="Courier New"/>
+              </w:rPr>
+              <w:t>(</w:t>
+            </w:r>
+            <w:proofErr w:type="spellStart"/>
+            <w:r>
+              <w:rPr>
+                <w:rFonts w:ascii="Courier New" w:hAnsi="Courier New" w:cs="Courier New"/>
+              </w:rPr>
+              <w:t>i,state</w:t>
+            </w:r>
+            <w:proofErr w:type="spellEnd"/>
+            <w:r>
+              <w:rPr>
+                <w:rFonts w:ascii="Courier New" w:hAnsi="Courier New" w:cs="Courier New"/>
+              </w:rPr>
+              <w:t>)</w:t>
+            </w:r>
+            <w:r>
+              <w:rPr>
+                <w:rFonts w:ascii="Courier New" w:hAnsi="Courier New" w:cs="Courier New"/>
+              </w:rPr>
+              <w:t>;</w:t>
+            </w:r>
+          </w:p>
+          <w:p>
+            <w:pPr>
+              <w:rPr>
+                <w:rFonts w:ascii="Courier New" w:hAnsi="Courier New" w:cs="Courier New"/>
+              </w:rPr>
+            </w:pPr>
+            <w:proofErr w:type="spellStart"/>
+            <w:r>
+              <w:rPr>
+                <w:rFonts w:ascii="Courier New" w:hAnsi="Courier New" w:cs="Courier New"/>
+              </w:rPr>
+              <w:t>ScorSetDigitalOutput</w:t>
+            </w:r>
+            <w:proofErr w:type="spellEnd"/>
+            <w:r>
+              <w:rPr>
+                <w:rFonts w:ascii="Courier New" w:hAnsi="Courier New" w:cs="Courier New"/>
+              </w:rPr>
+              <w:t>(v);</w:t>
+            </w:r>
+          </w:p>
+          <w:p>
+            <w:pPr>
+              <w:rPr>
+                <w:rFonts w:ascii="Courier New" w:hAnsi="Courier New" w:cs="Courier New"/>
+              </w:rPr>
+            </w:pPr>
+            <w:r>
+              <w:rPr>
+                <w:rFonts w:ascii="Courier New" w:hAnsi="Courier New" w:cs="Courier New"/>
+              </w:rPr>
+              <w:t xml:space="preserve">confirm = </w:t>
+            </w:r>
+            <w:proofErr w:type="spellStart"/>
+            <w:r>
+              <w:rPr>
+                <w:rFonts w:ascii="Courier New" w:hAnsi="Courier New" w:cs="Courier New"/>
+              </w:rPr>
+              <w:t>ScorSetDigitalOutput</w:t>
+            </w:r>
+            <w:proofErr w:type="spellEnd"/>
+            <w:r>
+              <w:rPr>
+                <w:rFonts w:ascii="Courier New" w:hAnsi="Courier New" w:cs="Courier New"/>
+              </w:rPr>
+              <w:t>(___);</w:t>
+            </w:r>
+          </w:p>
+        </w:tc>
+      </w:tr>
+    </w:tbl>
+    <w:p/>
     <w:p>
       <w:pPr>
         <w:pStyle w:val="Heading2"/>
@@ -8794,11 +8966,11 @@
       <w:pPr>
         <w:pStyle w:val="Heading3"/>
       </w:pPr>
-      <w:bookmarkStart w:id="21" w:name="_Toc439250885"/>
+      <w:bookmarkStart w:id="20" w:name="_Toc439250885"/>
       <w:r>
         <w:t>BSEPR Conversions</w:t>
       </w:r>
-      <w:bookmarkEnd w:id="21"/>
+      <w:bookmarkEnd w:id="20"/>
     </w:p>
     <w:tbl>
       <w:tblPr>
@@ -8990,7 +9162,7 @@
           <w:szCs w:val="24"/>
         </w:rPr>
       </w:pPr>
-      <w:bookmarkStart w:id="22" w:name="_Toc439250886"/>
+      <w:bookmarkStart w:id="21" w:name="_Toc439250886"/>
       <w:r>
         <w:br w:type="page"/>
       </w:r>
@@ -9003,7 +9175,7 @@
         <w:lastRenderedPageBreak/>
         <w:t>XYZPR Conversions</w:t>
       </w:r>
-      <w:bookmarkEnd w:id="22"/>
+      <w:bookmarkEnd w:id="21"/>
     </w:p>
     <w:tbl>
       <w:tblPr>
@@ -9355,11 +9527,11 @@
       <w:pPr>
         <w:pStyle w:val="Heading3"/>
       </w:pPr>
-      <w:bookmarkStart w:id="23" w:name="_Toc439250887"/>
+      <w:bookmarkStart w:id="22" w:name="_Toc439250887"/>
       <w:r>
         <w:t>End-effector Frame Conversions</w:t>
       </w:r>
-      <w:bookmarkEnd w:id="23"/>
+      <w:bookmarkEnd w:id="22"/>
     </w:p>
     <w:tbl>
       <w:tblPr>
@@ -9732,12 +9904,12 @@
       <w:pPr>
         <w:pStyle w:val="Heading3"/>
       </w:pPr>
-      <w:bookmarkStart w:id="24" w:name="_Toc439250888"/>
+      <w:bookmarkStart w:id="23" w:name="_Toc439250888"/>
       <w:r>
         <w:lastRenderedPageBreak/>
         <w:t>General Conversions</w:t>
       </w:r>
-      <w:bookmarkEnd w:id="24"/>
+      <w:bookmarkEnd w:id="23"/>
     </w:p>
     <w:tbl>
       <w:tblPr>
@@ -9875,7 +10047,7 @@
       </w:tr>
     </w:tbl>
     <w:p>
-      <w:bookmarkStart w:id="25" w:name="_Toc439250889"/>
+      <w:bookmarkStart w:id="24" w:name="_Toc439250889"/>
     </w:p>
     <w:p>
       <w:pPr>
@@ -9884,17 +10056,17 @@
       <w:r>
         <w:t>ScorBot Simulation</w:t>
       </w:r>
+      <w:bookmarkEnd w:id="24"/>
+    </w:p>
+    <w:p>
+      <w:pPr>
+        <w:pStyle w:val="Heading3"/>
+      </w:pPr>
+      <w:bookmarkStart w:id="25" w:name="_Toc439250890"/>
+      <w:r>
+        <w:t>Initialization</w:t>
+      </w:r>
       <w:bookmarkEnd w:id="25"/>
-    </w:p>
-    <w:p>
-      <w:pPr>
-        <w:pStyle w:val="Heading3"/>
-      </w:pPr>
-      <w:bookmarkStart w:id="26" w:name="_Toc439250890"/>
-      <w:r>
-        <w:t>Initialization</w:t>
-      </w:r>
-      <w:bookmarkEnd w:id="26"/>
     </w:p>
     <w:tbl>
       <w:tblPr>
@@ -10010,11 +10182,11 @@
       <w:pPr>
         <w:pStyle w:val="Heading3"/>
       </w:pPr>
-      <w:bookmarkStart w:id="27" w:name="_Toc439250891"/>
+      <w:bookmarkStart w:id="26" w:name="_Toc439250891"/>
       <w:r>
         <w:t>General Utilities</w:t>
       </w:r>
-      <w:bookmarkEnd w:id="27"/>
+      <w:bookmarkEnd w:id="26"/>
     </w:p>
     <w:tbl>
       <w:tblPr>
@@ -10171,11 +10343,11 @@
       <w:pPr>
         <w:pStyle w:val="Heading3"/>
       </w:pPr>
-      <w:bookmarkStart w:id="28" w:name="_Toc439250892"/>
+      <w:bookmarkStart w:id="27" w:name="_Toc439250892"/>
       <w:r>
         <w:t>Arm Measurements</w:t>
       </w:r>
-      <w:bookmarkEnd w:id="28"/>
+      <w:bookmarkEnd w:id="27"/>
     </w:p>
     <w:tbl>
       <w:tblPr>
@@ -10441,12 +10613,12 @@
       <w:pPr>
         <w:pStyle w:val="Heading3"/>
       </w:pPr>
-      <w:bookmarkStart w:id="29" w:name="_Toc439250893"/>
+      <w:bookmarkStart w:id="28" w:name="_Toc439250893"/>
       <w:r>
         <w:lastRenderedPageBreak/>
         <w:t>Absolute Arm Movements</w:t>
       </w:r>
-      <w:bookmarkEnd w:id="29"/>
+      <w:bookmarkEnd w:id="28"/>
     </w:p>
     <w:tbl>
       <w:tblPr>
@@ -10684,11 +10856,11 @@
       <w:pPr>
         <w:pStyle w:val="Heading3"/>
       </w:pPr>
-      <w:bookmarkStart w:id="30" w:name="_Toc439250894"/>
+      <w:bookmarkStart w:id="29" w:name="_Toc439250894"/>
       <w:r>
         <w:t>Relative Arm Movements</w:t>
       </w:r>
-      <w:bookmarkEnd w:id="30"/>
+      <w:bookmarkEnd w:id="29"/>
     </w:p>
     <w:tbl>
       <w:tblPr>
@@ -10951,11 +11123,11 @@
       <w:pPr>
         <w:pStyle w:val="Heading3"/>
       </w:pPr>
-      <w:bookmarkStart w:id="31" w:name="_Toc439250895"/>
+      <w:bookmarkStart w:id="30" w:name="_Toc439250895"/>
       <w:r>
         <w:t>Gripper Measurements</w:t>
       </w:r>
-      <w:bookmarkEnd w:id="31"/>
+      <w:bookmarkEnd w:id="30"/>
     </w:p>
     <w:tbl>
       <w:tblPr>
@@ -11152,12 +11324,12 @@
       <w:pPr>
         <w:pStyle w:val="Heading3"/>
       </w:pPr>
-      <w:bookmarkStart w:id="32" w:name="_Toc439250896"/>
+      <w:bookmarkStart w:id="31" w:name="_Toc439250896"/>
       <w:r>
         <w:lastRenderedPageBreak/>
         <w:t>Gripper Movements</w:t>
       </w:r>
-      <w:bookmarkEnd w:id="32"/>
+      <w:bookmarkEnd w:id="31"/>
     </w:p>
     <w:tbl>
       <w:tblPr>
@@ -11419,11 +11591,11 @@
       <w:pPr>
         <w:pStyle w:val="Heading3"/>
       </w:pPr>
-      <w:bookmarkStart w:id="33" w:name="_Toc439250897"/>
+      <w:bookmarkStart w:id="32" w:name="_Toc439250897"/>
       <w:r>
         <w:t>Simulation Teach User Interface</w:t>
       </w:r>
-      <w:bookmarkEnd w:id="33"/>
+      <w:bookmarkEnd w:id="32"/>
     </w:p>
     <w:tbl>
       <w:tblPr>
@@ -11578,14 +11750,20 @@
       </w:tr>
     </w:tbl>
     <w:p>
-      <w:bookmarkStart w:id="34" w:name="_Toc439250898"/>
+      <w:bookmarkStart w:id="33" w:name="_Toc439250898"/>
     </w:p>
     <w:p>
       <w:pPr>
         <w:pStyle w:val="Heading2"/>
       </w:pPr>
       <w:r>
-        <w:t>ScorBot Remote Operation</w:t>
+        <w:t xml:space="preserve">ScorBot </w:t>
+      </w:r>
+      <w:r>
+        <w:t>Network</w:t>
+      </w:r>
+      <w:r>
+        <w:t xml:space="preserve"> Operation</w:t>
       </w:r>
     </w:p>
     <w:p>
@@ -11593,7 +11771,12 @@
         <w:pStyle w:val="Heading3"/>
       </w:pPr>
       <w:r>
-        <w:t>Initialization</w:t>
+        <w:t>Initializa</w:t>
+      </w:r>
+      <w:bookmarkStart w:id="34" w:name="_GoBack"/>
+      <w:bookmarkEnd w:id="34"/>
+      <w:r>
+        <w:t>tion</w:t>
       </w:r>
     </w:p>
     <w:tbl>
@@ -11986,13 +12169,7 @@
               <w:rPr>
                 <w:rFonts w:ascii="Courier New" w:hAnsi="Courier New" w:cs="Courier New"/>
               </w:rPr>
-              <w:t>udpS,BSEPR</w:t>
-            </w:r>
-            <w:r>
-              <w:rPr>
-                <w:rFonts w:ascii="Courier New" w:hAnsi="Courier New" w:cs="Courier New"/>
-              </w:rPr>
-              <w:t>,grip</w:t>
+              <w:t>udpS,BSEPR,grip</w:t>
             </w:r>
             <w:proofErr w:type="spellEnd"/>
             <w:r>
@@ -12096,7 +12273,7 @@
       <w:r>
         <w:t>Update and Version Utilities</w:t>
       </w:r>
-      <w:bookmarkEnd w:id="34"/>
+      <w:bookmarkEnd w:id="33"/>
     </w:p>
     <w:tbl>
       <w:tblPr>
@@ -17879,6 +18056,7 @@
         <w:docPartUnique/>
       </w:docPartObj>
     </w:sdtPr>
+    <w:sdtEndPr/>
     <w:sdtContent>
       <w:sdt>
         <w:sdtPr>
@@ -17888,6 +18066,7 @@
             <w:docPartUnique/>
           </w:docPartObj>
         </w:sdtPr>
+        <w:sdtEndPr/>
         <w:sdtContent>
           <w:p>
             <w:pPr>
@@ -19540,7 +19719,7 @@
 </file>
 
 <file path=customXml/itemProps1.xml><?xml version="1.0" encoding="utf-8"?>
-<ds:datastoreItem xmlns:ds="http://schemas.openxmlformats.org/officeDocument/2006/customXml" ds:itemID="{9BA9E416-8C9D-42AC-B406-15EF64817DD5}">
+<ds:datastoreItem xmlns:ds="http://schemas.openxmlformats.org/officeDocument/2006/customXml" ds:itemID="{14AFFFB9-7B2E-4044-BEBB-31BBE2C1AEBE}">
   <ds:schemaRefs>
     <ds:schemaRef ds:uri="http://schemas.openxmlformats.org/officeDocument/2006/bibliography"/>
   </ds:schemaRefs>

</xml_diff>

<commit_message>
Error correction to ScorSetXYZPR and Hardware Example
</commit_message>
<xml_diff>
--- a/ScorBot Toolbox Quick Reference Guide.docx
+++ b/ScorBot Toolbox Quick Reference Guide.docx
@@ -11771,12 +11771,7 @@
         <w:pStyle w:val="Heading3"/>
       </w:pPr>
       <w:r>
-        <w:t>Initializa</w:t>
-      </w:r>
-      <w:bookmarkStart w:id="34" w:name="_GoBack"/>
-      <w:bookmarkEnd w:id="34"/>
-      <w:r>
-        <w:t>tion</w:t>
+        <w:t>Initialization</w:t>
       </w:r>
     </w:p>
     <w:tbl>
@@ -12470,7 +12465,7 @@
       <w:pPr>
         <w:pStyle w:val="Heading1"/>
       </w:pPr>
-      <w:bookmarkStart w:id="35" w:name="_Toc439250899"/>
+      <w:bookmarkStart w:id="34" w:name="_Toc439250899"/>
       <w:r>
         <w:lastRenderedPageBreak/>
         <w:t xml:space="preserve">Basic </w:t>
@@ -12481,7 +12476,7 @@
       <w:r>
         <w:t>Example</w:t>
       </w:r>
-      <w:bookmarkEnd w:id="35"/>
+      <w:bookmarkEnd w:id="34"/>
     </w:p>
     <w:p>
       <w:pPr>
@@ -12504,8 +12499,20 @@
           <w:sz w:val="18"/>
           <w:szCs w:val="18"/>
         </w:rPr>
-        <w:t>%% Initialize and home ScorBot</w:t>
-      </w:r>
+        <w:t xml:space="preserve">%% Initialize and home </w:t>
+      </w:r>
+      <w:proofErr w:type="spellStart"/>
+      <w:r>
+        <w:rPr>
+          <w:rFonts w:ascii="Courier New" w:hAnsi="Courier New" w:cs="Courier New"/>
+          <w:b/>
+          <w:color w:val="228B22"/>
+          <w:sz w:val="18"/>
+          <w:szCs w:val="18"/>
+        </w:rPr>
+        <w:t>ScorBot</w:t>
+      </w:r>
+      <w:proofErr w:type="spellEnd"/>
     </w:p>
     <w:p>
       <w:pPr>
@@ -12546,7 +12553,7 @@
           <w:sz w:val="18"/>
           <w:szCs w:val="18"/>
         </w:rPr>
-        <w:t xml:space="preserve"> and </w:t>
+        <w:t xml:space="preserve"> and</w:t>
       </w:r>
     </w:p>
     <w:p>
@@ -12621,7 +12628,7 @@
           <w:sz w:val="18"/>
           <w:szCs w:val="18"/>
         </w:rPr>
-        <w:t xml:space="preserve">; </w:t>
+        <w:t>;</w:t>
       </w:r>
     </w:p>
     <w:p>
@@ -12700,57 +12707,7 @@
           <w:sz w:val="18"/>
           <w:szCs w:val="18"/>
         </w:rPr>
-        <w:t xml:space="preserve">%% Define </w:t>
-      </w:r>
-      <w:r>
-        <w:rPr>
-          <w:rFonts w:ascii="Courier New" w:hAnsi="Courier New" w:cs="Courier New"/>
-          <w:b/>
-          <w:color w:val="228B22"/>
-          <w:sz w:val="18"/>
-          <w:szCs w:val="18"/>
-        </w:rPr>
-        <w:t>desired waypoints as</w:t>
-      </w:r>
-      <w:r>
-        <w:rPr>
-          <w:rFonts w:ascii="Courier New" w:hAnsi="Courier New" w:cs="Courier New"/>
-          <w:b/>
-          <w:color w:val="228B22"/>
-          <w:sz w:val="18"/>
-          <w:szCs w:val="18"/>
-        </w:rPr>
-        <w:t xml:space="preserve"> </w:t>
-      </w:r>
-      <w:r>
-        <w:rPr>
-          <w:rFonts w:ascii="Courier New" w:hAnsi="Courier New" w:cs="Courier New"/>
-          <w:b/>
-          <w:color w:val="228B22"/>
-          <w:sz w:val="18"/>
-          <w:szCs w:val="18"/>
-        </w:rPr>
-        <w:t xml:space="preserve">end-point </w:t>
-      </w:r>
-      <w:r>
-        <w:rPr>
-          <w:rFonts w:ascii="Courier New" w:hAnsi="Courier New" w:cs="Courier New"/>
-          <w:b/>
-          <w:color w:val="228B22"/>
-          <w:sz w:val="18"/>
-          <w:szCs w:val="18"/>
-        </w:rPr>
-        <w:t>XYZPR</w:t>
-      </w:r>
-      <w:r>
-        <w:rPr>
-          <w:rFonts w:ascii="Courier New" w:hAnsi="Courier New" w:cs="Courier New"/>
-          <w:b/>
-          <w:color w:val="228B22"/>
-          <w:sz w:val="18"/>
-          <w:szCs w:val="18"/>
-        </w:rPr>
-        <w:t xml:space="preserve"> positions/orientations</w:t>
+        <w:t>%% Define desired waypoints as end-point XYZPR positions/orientations</w:t>
       </w:r>
     </w:p>
     <w:p>
@@ -12783,7 +12740,7 @@
           <w:sz w:val="18"/>
           <w:szCs w:val="18"/>
         </w:rPr>
-        <w:t>1,:) = [500.000,-200.000,570.000,0.000,0.000];</w:t>
+        <w:t>1,:) = [500.000,-200.000,570.000,0.000,-2*pi/2];</w:t>
       </w:r>
     </w:p>
     <w:p>
@@ -12816,7 +12773,7 @@
           <w:sz w:val="18"/>
           <w:szCs w:val="18"/>
         </w:rPr>
-        <w:t>2,:) = [500.000, 200.000,570.000,0.000,0.000];</w:t>
+        <w:t>2,:) = [500.000, 200.000,570.000,0.000,-1*pi/2];</w:t>
       </w:r>
     </w:p>
     <w:p>
@@ -12849,7 +12806,7 @@
           <w:sz w:val="18"/>
           <w:szCs w:val="18"/>
         </w:rPr>
-        <w:t>3,:) = [500.000, 200.000,270.000,0.000,0.000];</w:t>
+        <w:t>3,:) = [500.000, 200.000,270.000,0.000, 0*pi/2];</w:t>
       </w:r>
     </w:p>
     <w:p>
@@ -12882,7 +12839,7 @@
           <w:sz w:val="18"/>
           <w:szCs w:val="18"/>
         </w:rPr>
-        <w:t>4,:) = [500.000,-200.000,270.000,0.000,0.000];</w:t>
+        <w:t>4,:) = [500.000,-200.000,270.000,0.000, 1*pi/2];</w:t>
       </w:r>
     </w:p>
     <w:p>
@@ -12915,25 +12872,7 @@
           <w:sz w:val="18"/>
           <w:szCs w:val="18"/>
         </w:rPr>
-        <w:t>5,:) = XYZPR</w:t>
-      </w:r>
-      <w:r>
-        <w:rPr>
-          <w:rFonts w:ascii="Courier New" w:hAnsi="Courier New" w:cs="Courier New"/>
-          <w:color w:val="000000"/>
-          <w:sz w:val="18"/>
-          <w:szCs w:val="18"/>
-        </w:rPr>
-        <w:t>s</w:t>
-      </w:r>
-      <w:r>
-        <w:rPr>
-          <w:rFonts w:ascii="Courier New" w:hAnsi="Courier New" w:cs="Courier New"/>
-          <w:color w:val="000000"/>
-          <w:sz w:val="18"/>
-          <w:szCs w:val="18"/>
-        </w:rPr>
-        <w:t>(1,:);</w:t>
+        <w:t>5,:) = [500.000,-200.000,570.000,0.000, 2*pi/2];</w:t>
       </w:r>
     </w:p>
     <w:p>
@@ -13175,27 +13114,7 @@
           <w:sz w:val="18"/>
           <w:szCs w:val="18"/>
         </w:rPr>
-        <w:t xml:space="preserve">%% </w:t>
-      </w:r>
-      <w:r>
-        <w:rPr>
-          <w:rFonts w:ascii="Courier New" w:hAnsi="Courier New" w:cs="Courier New"/>
-          <w:b/>
-          <w:color w:val="228B22"/>
-          <w:sz w:val="18"/>
-          <w:szCs w:val="18"/>
-        </w:rPr>
-        <w:t>Set speed and i</w:t>
-      </w:r>
-      <w:r>
-        <w:rPr>
-          <w:rFonts w:ascii="Courier New" w:hAnsi="Courier New" w:cs="Courier New"/>
-          <w:b/>
-          <w:color w:val="228B22"/>
-          <w:sz w:val="18"/>
-          <w:szCs w:val="18"/>
-        </w:rPr>
-        <w:t>nitialize arm configuration</w:t>
+        <w:t>%% Set speed and initialize arm configuration</w:t>
       </w:r>
     </w:p>
     <w:p>
@@ -13362,37 +13281,7 @@
           <w:sz w:val="18"/>
           <w:szCs w:val="18"/>
         </w:rPr>
-        <w:t xml:space="preserve">%% Move through end-point </w:t>
-      </w:r>
-      <w:r>
-        <w:rPr>
-          <w:rFonts w:ascii="Courier New" w:hAnsi="Courier New" w:cs="Courier New"/>
-          <w:b/>
-          <w:color w:val="228B22"/>
-          <w:sz w:val="18"/>
-          <w:szCs w:val="18"/>
-        </w:rPr>
-        <w:t xml:space="preserve">XYZPR </w:t>
-      </w:r>
-      <w:r>
-        <w:rPr>
-          <w:rFonts w:ascii="Courier New" w:hAnsi="Courier New" w:cs="Courier New"/>
-          <w:b/>
-          <w:color w:val="228B22"/>
-          <w:sz w:val="18"/>
-          <w:szCs w:val="18"/>
-        </w:rPr>
-        <w:t>positions</w:t>
-      </w:r>
-      <w:r>
-        <w:rPr>
-          <w:rFonts w:ascii="Courier New" w:hAnsi="Courier New" w:cs="Courier New"/>
-          <w:b/>
-          <w:color w:val="228B22"/>
-          <w:sz w:val="18"/>
-          <w:szCs w:val="18"/>
-        </w:rPr>
-        <w:t>/orientations</w:t>
+        <w:t>%% Move through end-point XYZPR positions/orientations</w:t>
       </w:r>
     </w:p>
     <w:p>
@@ -13495,70 +13384,41 @@
       <w:r>
         <w:rPr>
           <w:rFonts w:ascii="Courier New" w:hAnsi="Courier New" w:cs="Courier New"/>
-          <w:color w:val="000000"/>
-          <w:sz w:val="18"/>
-          <w:szCs w:val="18"/>
-        </w:rPr>
-        <w:t>title(</w:t>
+          <w:color w:val="0000FF"/>
+          <w:sz w:val="18"/>
+          <w:szCs w:val="18"/>
+        </w:rPr>
+        <w:t>for</w:t>
+      </w:r>
+      <w:proofErr w:type="gramEnd"/>
+      <w:r>
+        <w:rPr>
+          <w:rFonts w:ascii="Courier New" w:hAnsi="Courier New" w:cs="Courier New"/>
+          <w:color w:val="000000"/>
+          <w:sz w:val="18"/>
+          <w:szCs w:val="18"/>
+        </w:rPr>
+        <w:t xml:space="preserve"> </w:t>
       </w:r>
       <w:proofErr w:type="spellStart"/>
-      <w:proofErr w:type="gramEnd"/>
-      <w:r>
-        <w:rPr>
-          <w:rFonts w:ascii="Courier New" w:hAnsi="Courier New" w:cs="Courier New"/>
-          <w:color w:val="000000"/>
-          <w:sz w:val="18"/>
-          <w:szCs w:val="18"/>
-        </w:rPr>
-        <w:t>h.RobotAnimation.Sim.Axes,</w:t>
-      </w:r>
-      <w:r>
-        <w:rPr>
-          <w:rFonts w:ascii="Courier New" w:hAnsi="Courier New" w:cs="Courier New"/>
-          <w:color w:val="A020F0"/>
-          <w:sz w:val="18"/>
-          <w:szCs w:val="18"/>
-        </w:rPr>
-        <w:t>'Movements</w:t>
+      <w:r>
+        <w:rPr>
+          <w:rFonts w:ascii="Courier New" w:hAnsi="Courier New" w:cs="Courier New"/>
+          <w:color w:val="000000"/>
+          <w:sz w:val="18"/>
+          <w:szCs w:val="18"/>
+        </w:rPr>
+        <w:t>wpnt</w:t>
       </w:r>
       <w:proofErr w:type="spellEnd"/>
       <w:r>
         <w:rPr>
           <w:rFonts w:ascii="Courier New" w:hAnsi="Courier New" w:cs="Courier New"/>
-          <w:color w:val="A020F0"/>
-          <w:sz w:val="18"/>
-          <w:szCs w:val="18"/>
-        </w:rPr>
-        <w:t xml:space="preserve"> using </w:t>
-      </w:r>
-      <w:proofErr w:type="spellStart"/>
-      <w:r>
-        <w:rPr>
-          <w:rFonts w:ascii="Courier New" w:hAnsi="Courier New" w:cs="Courier New"/>
-          <w:color w:val="A020F0"/>
-          <w:sz w:val="18"/>
-          <w:szCs w:val="18"/>
-        </w:rPr>
-        <w:t>ScorSetXYZPR</w:t>
-      </w:r>
-      <w:proofErr w:type="spellEnd"/>
-      <w:r>
-        <w:rPr>
-          <w:rFonts w:ascii="Courier New" w:hAnsi="Courier New" w:cs="Courier New"/>
-          <w:color w:val="A020F0"/>
-          <w:sz w:val="18"/>
-          <w:szCs w:val="18"/>
-        </w:rPr>
-        <w:t>'</w:t>
-      </w:r>
-      <w:r>
-        <w:rPr>
-          <w:rFonts w:ascii="Courier New" w:hAnsi="Courier New" w:cs="Courier New"/>
-          <w:color w:val="000000"/>
-          <w:sz w:val="18"/>
-          <w:szCs w:val="18"/>
-        </w:rPr>
-        <w:t>);</w:t>
+          <w:color w:val="000000"/>
+          <w:sz w:val="18"/>
+          <w:szCs w:val="18"/>
+        </w:rPr>
+        <w:t xml:space="preserve"> = 1:size(XYZPRs,1)</w:t>
       </w:r>
     </w:p>
     <w:p>
@@ -13573,15 +13433,35 @@
           <w:szCs w:val="18"/>
         </w:rPr>
       </w:pPr>
+      <w:r>
+        <w:rPr>
+          <w:rFonts w:ascii="Courier New" w:hAnsi="Courier New" w:cs="Courier New"/>
+          <w:color w:val="000000"/>
+          <w:sz w:val="18"/>
+          <w:szCs w:val="18"/>
+        </w:rPr>
+        <w:t xml:space="preserve">    </w:t>
+      </w:r>
+      <w:proofErr w:type="spellStart"/>
       <w:proofErr w:type="gramStart"/>
       <w:r>
         <w:rPr>
           <w:rFonts w:ascii="Courier New" w:hAnsi="Courier New" w:cs="Courier New"/>
-          <w:color w:val="0000FF"/>
-          <w:sz w:val="18"/>
-          <w:szCs w:val="18"/>
-        </w:rPr>
-        <w:t>for</w:t>
+          <w:color w:val="000000"/>
+          <w:sz w:val="18"/>
+          <w:szCs w:val="18"/>
+        </w:rPr>
+        <w:t>ScorSetXYZPR</w:t>
+      </w:r>
+      <w:proofErr w:type="spellEnd"/>
+      <w:r>
+        <w:rPr>
+          <w:rFonts w:ascii="Courier New" w:hAnsi="Courier New" w:cs="Courier New"/>
+          <w:color w:val="000000"/>
+          <w:sz w:val="18"/>
+          <w:szCs w:val="18"/>
+        </w:rPr>
+        <w:t>(</w:t>
       </w:r>
       <w:proofErr w:type="gramEnd"/>
       <w:r>
@@ -13591,7 +13471,7 @@
           <w:sz w:val="18"/>
           <w:szCs w:val="18"/>
         </w:rPr>
-        <w:t xml:space="preserve"> </w:t>
+        <w:t>XYZPRs(</w:t>
       </w:r>
       <w:proofErr w:type="spellStart"/>
       <w:r>
@@ -13611,7 +13491,7 @@
           <w:sz w:val="18"/>
           <w:szCs w:val="18"/>
         </w:rPr>
-        <w:t xml:space="preserve"> = 1:size(XYZPRs,1)</w:t>
+        <w:t>,:));</w:t>
       </w:r>
     </w:p>
     <w:p>
@@ -13633,7 +13513,27 @@
           <w:sz w:val="18"/>
           <w:szCs w:val="18"/>
         </w:rPr>
-        <w:t xml:space="preserve">    </w:t>
+        <w:t xml:space="preserve">    [~</w:t>
+      </w:r>
+      <w:proofErr w:type="gramStart"/>
+      <w:r>
+        <w:rPr>
+          <w:rFonts w:ascii="Courier New" w:hAnsi="Courier New" w:cs="Courier New"/>
+          <w:color w:val="000000"/>
+          <w:sz w:val="18"/>
+          <w:szCs w:val="18"/>
+        </w:rPr>
+        <w:t>,h</w:t>
+      </w:r>
+      <w:proofErr w:type="gramEnd"/>
+      <w:r>
+        <w:rPr>
+          <w:rFonts w:ascii="Courier New" w:hAnsi="Courier New" w:cs="Courier New"/>
+          <w:color w:val="000000"/>
+          <w:sz w:val="18"/>
+          <w:szCs w:val="18"/>
+        </w:rPr>
+        <w:t xml:space="preserve">] = </w:t>
       </w:r>
       <w:proofErr w:type="spellStart"/>
       <w:proofErr w:type="gramStart"/>
@@ -13644,7 +13544,7 @@
           <w:sz w:val="18"/>
           <w:szCs w:val="18"/>
         </w:rPr>
-        <w:t>ScorSetXYZPR</w:t>
+        <w:t>ScorWaitForMove</w:t>
       </w:r>
       <w:proofErr w:type="spellEnd"/>
       <w:r>
@@ -13660,31 +13560,96 @@
       <w:r>
         <w:rPr>
           <w:rFonts w:ascii="Courier New" w:hAnsi="Courier New" w:cs="Courier New"/>
-          <w:color w:val="000000"/>
-          <w:sz w:val="18"/>
-          <w:szCs w:val="18"/>
-        </w:rPr>
-        <w:t>XYZPRs(</w:t>
+          <w:color w:val="A020F0"/>
+          <w:sz w:val="18"/>
+          <w:szCs w:val="18"/>
+        </w:rPr>
+        <w:t>'</w:t>
       </w:r>
       <w:proofErr w:type="spellStart"/>
       <w:r>
         <w:rPr>
           <w:rFonts w:ascii="Courier New" w:hAnsi="Courier New" w:cs="Courier New"/>
-          <w:color w:val="000000"/>
-          <w:sz w:val="18"/>
-          <w:szCs w:val="18"/>
-        </w:rPr>
-        <w:t>wpnt</w:t>
+          <w:color w:val="A020F0"/>
+          <w:sz w:val="18"/>
+          <w:szCs w:val="18"/>
+        </w:rPr>
+        <w:t>RobotAnimation</w:t>
       </w:r>
       <w:proofErr w:type="spellEnd"/>
       <w:r>
         <w:rPr>
           <w:rFonts w:ascii="Courier New" w:hAnsi="Courier New" w:cs="Courier New"/>
-          <w:color w:val="000000"/>
-          <w:sz w:val="18"/>
-          <w:szCs w:val="18"/>
-        </w:rPr>
-        <w:t>,:));</w:t>
+          <w:color w:val="A020F0"/>
+          <w:sz w:val="18"/>
+          <w:szCs w:val="18"/>
+        </w:rPr>
+        <w:t>'</w:t>
+      </w:r>
+      <w:r>
+        <w:rPr>
+          <w:rFonts w:ascii="Courier New" w:hAnsi="Courier New" w:cs="Courier New"/>
+          <w:color w:val="000000"/>
+          <w:sz w:val="18"/>
+          <w:szCs w:val="18"/>
+        </w:rPr>
+        <w:t>,</w:t>
+      </w:r>
+      <w:r>
+        <w:rPr>
+          <w:rFonts w:ascii="Courier New" w:hAnsi="Courier New" w:cs="Courier New"/>
+          <w:color w:val="A020F0"/>
+          <w:sz w:val="18"/>
+          <w:szCs w:val="18"/>
+        </w:rPr>
+        <w:t>'On'</w:t>
+      </w:r>
+      <w:r>
+        <w:rPr>
+          <w:rFonts w:ascii="Courier New" w:hAnsi="Courier New" w:cs="Courier New"/>
+          <w:color w:val="000000"/>
+          <w:sz w:val="18"/>
+          <w:szCs w:val="18"/>
+        </w:rPr>
+        <w:t>,</w:t>
+      </w:r>
+      <w:r>
+        <w:rPr>
+          <w:rFonts w:ascii="Courier New" w:hAnsi="Courier New" w:cs="Courier New"/>
+          <w:color w:val="A020F0"/>
+          <w:sz w:val="18"/>
+          <w:szCs w:val="18"/>
+        </w:rPr>
+        <w:t>'</w:t>
+      </w:r>
+      <w:proofErr w:type="spellStart"/>
+      <w:r>
+        <w:rPr>
+          <w:rFonts w:ascii="Courier New" w:hAnsi="Courier New" w:cs="Courier New"/>
+          <w:color w:val="A020F0"/>
+          <w:sz w:val="18"/>
+          <w:szCs w:val="18"/>
+        </w:rPr>
+        <w:t>PlotHandle</w:t>
+      </w:r>
+      <w:proofErr w:type="spellEnd"/>
+      <w:r>
+        <w:rPr>
+          <w:rFonts w:ascii="Courier New" w:hAnsi="Courier New" w:cs="Courier New"/>
+          <w:color w:val="A020F0"/>
+          <w:sz w:val="18"/>
+          <w:szCs w:val="18"/>
+        </w:rPr>
+        <w:t>'</w:t>
+      </w:r>
+      <w:r>
+        <w:rPr>
+          <w:rFonts w:ascii="Courier New" w:hAnsi="Courier New" w:cs="Courier New"/>
+          <w:color w:val="000000"/>
+          <w:sz w:val="18"/>
+          <w:szCs w:val="18"/>
+        </w:rPr>
+        <w:t>,h);</w:t>
       </w:r>
     </w:p>
     <w:p>
@@ -13706,17 +13671,17 @@
           <w:sz w:val="18"/>
           <w:szCs w:val="18"/>
         </w:rPr>
-        <w:t xml:space="preserve">    [~</w:t>
+        <w:t xml:space="preserve">    </w:t>
       </w:r>
       <w:proofErr w:type="gramStart"/>
       <w:r>
         <w:rPr>
           <w:rFonts w:ascii="Courier New" w:hAnsi="Courier New" w:cs="Courier New"/>
-          <w:color w:val="000000"/>
-          <w:sz w:val="18"/>
-          <w:szCs w:val="18"/>
-        </w:rPr>
-        <w:t>,h</w:t>
+          <w:color w:val="0000FF"/>
+          <w:sz w:val="18"/>
+          <w:szCs w:val="18"/>
+        </w:rPr>
+        <w:t>if</w:t>
       </w:r>
       <w:proofErr w:type="gramEnd"/>
       <w:r>
@@ -13726,18 +13691,17 @@
           <w:sz w:val="18"/>
           <w:szCs w:val="18"/>
         </w:rPr>
-        <w:t xml:space="preserve">] = </w:t>
+        <w:t xml:space="preserve"> </w:t>
       </w:r>
       <w:proofErr w:type="spellStart"/>
-      <w:proofErr w:type="gramStart"/>
-      <w:r>
-        <w:rPr>
-          <w:rFonts w:ascii="Courier New" w:hAnsi="Courier New" w:cs="Courier New"/>
-          <w:color w:val="000000"/>
-          <w:sz w:val="18"/>
-          <w:szCs w:val="18"/>
-        </w:rPr>
-        <w:t>ScorWaitForMove</w:t>
+      <w:r>
+        <w:rPr>
+          <w:rFonts w:ascii="Courier New" w:hAnsi="Courier New" w:cs="Courier New"/>
+          <w:color w:val="000000"/>
+          <w:sz w:val="18"/>
+          <w:szCs w:val="18"/>
+        </w:rPr>
+        <w:t>wpnt</w:t>
       </w:r>
       <w:proofErr w:type="spellEnd"/>
       <w:r>
@@ -13747,102 +13711,7 @@
           <w:sz w:val="18"/>
           <w:szCs w:val="18"/>
         </w:rPr>
-        <w:t>(</w:t>
-      </w:r>
-      <w:proofErr w:type="gramEnd"/>
-      <w:r>
-        <w:rPr>
-          <w:rFonts w:ascii="Courier New" w:hAnsi="Courier New" w:cs="Courier New"/>
-          <w:color w:val="A020F0"/>
-          <w:sz w:val="18"/>
-          <w:szCs w:val="18"/>
-        </w:rPr>
-        <w:t>'</w:t>
-      </w:r>
-      <w:proofErr w:type="spellStart"/>
-      <w:r>
-        <w:rPr>
-          <w:rFonts w:ascii="Courier New" w:hAnsi="Courier New" w:cs="Courier New"/>
-          <w:color w:val="A020F0"/>
-          <w:sz w:val="18"/>
-          <w:szCs w:val="18"/>
-        </w:rPr>
-        <w:t>RobotAnimation</w:t>
-      </w:r>
-      <w:proofErr w:type="spellEnd"/>
-      <w:r>
-        <w:rPr>
-          <w:rFonts w:ascii="Courier New" w:hAnsi="Courier New" w:cs="Courier New"/>
-          <w:color w:val="A020F0"/>
-          <w:sz w:val="18"/>
-          <w:szCs w:val="18"/>
-        </w:rPr>
-        <w:t>'</w:t>
-      </w:r>
-      <w:r>
-        <w:rPr>
-          <w:rFonts w:ascii="Courier New" w:hAnsi="Courier New" w:cs="Courier New"/>
-          <w:color w:val="000000"/>
-          <w:sz w:val="18"/>
-          <w:szCs w:val="18"/>
-        </w:rPr>
-        <w:t>,</w:t>
-      </w:r>
-      <w:r>
-        <w:rPr>
-          <w:rFonts w:ascii="Courier New" w:hAnsi="Courier New" w:cs="Courier New"/>
-          <w:color w:val="A020F0"/>
-          <w:sz w:val="18"/>
-          <w:szCs w:val="18"/>
-        </w:rPr>
-        <w:t>'On'</w:t>
-      </w:r>
-      <w:r>
-        <w:rPr>
-          <w:rFonts w:ascii="Courier New" w:hAnsi="Courier New" w:cs="Courier New"/>
-          <w:color w:val="000000"/>
-          <w:sz w:val="18"/>
-          <w:szCs w:val="18"/>
-        </w:rPr>
-        <w:t>,</w:t>
-      </w:r>
-      <w:r>
-        <w:rPr>
-          <w:rFonts w:ascii="Courier New" w:hAnsi="Courier New" w:cs="Courier New"/>
-          <w:color w:val="A020F0"/>
-          <w:sz w:val="18"/>
-          <w:szCs w:val="18"/>
-        </w:rPr>
-        <w:t>'</w:t>
-      </w:r>
-      <w:proofErr w:type="spellStart"/>
-      <w:r>
-        <w:rPr>
-          <w:rFonts w:ascii="Courier New" w:hAnsi="Courier New" w:cs="Courier New"/>
-          <w:color w:val="A020F0"/>
-          <w:sz w:val="18"/>
-          <w:szCs w:val="18"/>
-        </w:rPr>
-        <w:t>PlotHandle</w:t>
-      </w:r>
-      <w:proofErr w:type="spellEnd"/>
-      <w:r>
-        <w:rPr>
-          <w:rFonts w:ascii="Courier New" w:hAnsi="Courier New" w:cs="Courier New"/>
-          <w:color w:val="A020F0"/>
-          <w:sz w:val="18"/>
-          <w:szCs w:val="18"/>
-        </w:rPr>
-        <w:t>'</w:t>
-      </w:r>
-      <w:r>
-        <w:rPr>
-          <w:rFonts w:ascii="Courier New" w:hAnsi="Courier New" w:cs="Courier New"/>
-          <w:color w:val="000000"/>
-          <w:sz w:val="18"/>
-          <w:szCs w:val="18"/>
-        </w:rPr>
-        <w:t>,h);</w:t>
+        <w:t xml:space="preserve"> == 1</w:t>
       </w:r>
     </w:p>
     <w:p>
@@ -13857,17 +13726,84 @@
           <w:szCs w:val="18"/>
         </w:rPr>
       </w:pPr>
+      <w:r>
+        <w:rPr>
+          <w:rFonts w:ascii="Courier New" w:hAnsi="Courier New" w:cs="Courier New"/>
+          <w:color w:val="000000"/>
+          <w:sz w:val="18"/>
+          <w:szCs w:val="18"/>
+        </w:rPr>
+        <w:t xml:space="preserve">        </w:t>
+      </w:r>
       <w:proofErr w:type="gramStart"/>
       <w:r>
         <w:rPr>
           <w:rFonts w:ascii="Courier New" w:hAnsi="Courier New" w:cs="Courier New"/>
-          <w:color w:val="0000FF"/>
-          <w:sz w:val="18"/>
-          <w:szCs w:val="18"/>
-        </w:rPr>
-        <w:t>end</w:t>
-      </w:r>
+          <w:color w:val="000000"/>
+          <w:sz w:val="18"/>
+          <w:szCs w:val="18"/>
+        </w:rPr>
+        <w:t>title(</w:t>
+      </w:r>
+      <w:proofErr w:type="spellStart"/>
       <w:proofErr w:type="gramEnd"/>
+      <w:r>
+        <w:rPr>
+          <w:rFonts w:ascii="Courier New" w:hAnsi="Courier New" w:cs="Courier New"/>
+          <w:color w:val="000000"/>
+          <w:sz w:val="18"/>
+          <w:szCs w:val="18"/>
+        </w:rPr>
+        <w:t>h.RobotAnimation.Sim.Axes,</w:t>
+      </w:r>
+      <w:r>
+        <w:rPr>
+          <w:rFonts w:ascii="Courier New" w:hAnsi="Courier New" w:cs="Courier New"/>
+          <w:color w:val="A020F0"/>
+          <w:sz w:val="18"/>
+          <w:szCs w:val="18"/>
+        </w:rPr>
+        <w:t>'Movements</w:t>
+      </w:r>
+      <w:proofErr w:type="spellEnd"/>
+      <w:r>
+        <w:rPr>
+          <w:rFonts w:ascii="Courier New" w:hAnsi="Courier New" w:cs="Courier New"/>
+          <w:color w:val="A020F0"/>
+          <w:sz w:val="18"/>
+          <w:szCs w:val="18"/>
+        </w:rPr>
+        <w:t xml:space="preserve"> using </w:t>
+      </w:r>
+      <w:proofErr w:type="spellStart"/>
+      <w:r>
+        <w:rPr>
+          <w:rFonts w:ascii="Courier New" w:hAnsi="Courier New" w:cs="Courier New"/>
+          <w:color w:val="A020F0"/>
+          <w:sz w:val="18"/>
+          <w:szCs w:val="18"/>
+        </w:rPr>
+        <w:t>ScorSetXYZPR</w:t>
+      </w:r>
+      <w:proofErr w:type="spellEnd"/>
+      <w:r>
+        <w:rPr>
+          <w:rFonts w:ascii="Courier New" w:hAnsi="Courier New" w:cs="Courier New"/>
+          <w:color w:val="A020F0"/>
+          <w:sz w:val="18"/>
+          <w:szCs w:val="18"/>
+        </w:rPr>
+        <w:t>'</w:t>
+      </w:r>
+      <w:r>
+        <w:rPr>
+          <w:rFonts w:ascii="Courier New" w:hAnsi="Courier New" w:cs="Courier New"/>
+          <w:color w:val="000000"/>
+          <w:sz w:val="18"/>
+          <w:szCs w:val="18"/>
+        </w:rPr>
+        <w:t>);</w:t>
+      </w:r>
     </w:p>
     <w:p>
       <w:pPr>
@@ -13888,17 +13824,41 @@
           <w:sz w:val="18"/>
           <w:szCs w:val="18"/>
         </w:rPr>
-        <w:t>plot3(h.RobotAnimation.Sim.Axes,XYZPRs(1:4,1),XYZPRs(1:4,2),XYZPRs(1:4,3),</w:t>
-      </w:r>
-      <w:r>
-        <w:rPr>
-          <w:rFonts w:ascii="Courier New" w:hAnsi="Courier New" w:cs="Courier New"/>
-          <w:color w:val="A020F0"/>
-          <w:sz w:val="18"/>
-          <w:szCs w:val="18"/>
-        </w:rPr>
-        <w:t>'*k'</w:t>
-      </w:r>
+        <w:t xml:space="preserve">        </w:t>
+      </w:r>
+      <w:proofErr w:type="spellStart"/>
+      <w:proofErr w:type="gramStart"/>
+      <w:r>
+        <w:rPr>
+          <w:rFonts w:ascii="Courier New" w:hAnsi="Courier New" w:cs="Courier New"/>
+          <w:color w:val="000000"/>
+          <w:sz w:val="18"/>
+          <w:szCs w:val="18"/>
+        </w:rPr>
+        <w:t>ScorSimPatch</w:t>
+      </w:r>
+      <w:proofErr w:type="spellEnd"/>
+      <w:r>
+        <w:rPr>
+          <w:rFonts w:ascii="Courier New" w:hAnsi="Courier New" w:cs="Courier New"/>
+          <w:color w:val="000000"/>
+          <w:sz w:val="18"/>
+          <w:szCs w:val="18"/>
+        </w:rPr>
+        <w:t>(</w:t>
+      </w:r>
+      <w:proofErr w:type="spellStart"/>
+      <w:proofErr w:type="gramEnd"/>
+      <w:r>
+        <w:rPr>
+          <w:rFonts w:ascii="Courier New" w:hAnsi="Courier New" w:cs="Courier New"/>
+          <w:color w:val="000000"/>
+          <w:sz w:val="18"/>
+          <w:szCs w:val="18"/>
+        </w:rPr>
+        <w:t>h.RobotAnimation.Sim</w:t>
+      </w:r>
+      <w:proofErr w:type="spellEnd"/>
       <w:r>
         <w:rPr>
           <w:rFonts w:ascii="Courier New" w:hAnsi="Courier New" w:cs="Courier New"/>
@@ -13921,6 +13881,26 @@
           <w:szCs w:val="18"/>
         </w:rPr>
       </w:pPr>
+      <w:r>
+        <w:rPr>
+          <w:rFonts w:ascii="Courier New" w:hAnsi="Courier New" w:cs="Courier New"/>
+          <w:color w:val="000000"/>
+          <w:sz w:val="18"/>
+          <w:szCs w:val="18"/>
+        </w:rPr>
+        <w:t xml:space="preserve">    </w:t>
+      </w:r>
+      <w:proofErr w:type="gramStart"/>
+      <w:r>
+        <w:rPr>
+          <w:rFonts w:ascii="Courier New" w:hAnsi="Courier New" w:cs="Courier New"/>
+          <w:color w:val="0000FF"/>
+          <w:sz w:val="18"/>
+          <w:szCs w:val="18"/>
+        </w:rPr>
+        <w:t>end</w:t>
+      </w:r>
+      <w:proofErr w:type="gramEnd"/>
     </w:p>
     <w:p>
       <w:pPr>
@@ -13930,51 +13910,21 @@
         <w:spacing w:after="0" w:line="240" w:lineRule="auto"/>
         <w:rPr>
           <w:rFonts w:ascii="Courier New" w:hAnsi="Courier New" w:cs="Courier New"/>
-          <w:b/>
-          <w:sz w:val="18"/>
-          <w:szCs w:val="18"/>
-        </w:rPr>
-      </w:pPr>
-      <w:r>
-        <w:rPr>
-          <w:rFonts w:ascii="Courier New" w:hAnsi="Courier New" w:cs="Courier New"/>
-          <w:b/>
-          <w:color w:val="228B22"/>
-          <w:sz w:val="18"/>
-          <w:szCs w:val="18"/>
-        </w:rPr>
-        <w:t xml:space="preserve">%% Move through </w:t>
-      </w:r>
-      <w:r>
-        <w:rPr>
-          <w:rFonts w:ascii="Courier New" w:hAnsi="Courier New" w:cs="Courier New"/>
-          <w:b/>
-          <w:color w:val="228B22"/>
-          <w:sz w:val="18"/>
-          <w:szCs w:val="18"/>
-        </w:rPr>
-        <w:t xml:space="preserve">BSEPR </w:t>
-      </w:r>
-      <w:r>
-        <w:rPr>
-          <w:rFonts w:ascii="Courier New" w:hAnsi="Courier New" w:cs="Courier New"/>
-          <w:b/>
-          <w:color w:val="228B22"/>
-          <w:sz w:val="18"/>
-          <w:szCs w:val="18"/>
-        </w:rPr>
-        <w:t xml:space="preserve">joint </w:t>
-      </w:r>
-      <w:r>
-        <w:rPr>
-          <w:rFonts w:ascii="Courier New" w:hAnsi="Courier New" w:cs="Courier New"/>
-          <w:b/>
-          <w:color w:val="228B22"/>
-          <w:sz w:val="18"/>
-          <w:szCs w:val="18"/>
-        </w:rPr>
-        <w:t>configurations</w:t>
-      </w:r>
+          <w:sz w:val="18"/>
+          <w:szCs w:val="18"/>
+        </w:rPr>
+      </w:pPr>
+      <w:proofErr w:type="gramStart"/>
+      <w:r>
+        <w:rPr>
+          <w:rFonts w:ascii="Courier New" w:hAnsi="Courier New" w:cs="Courier New"/>
+          <w:color w:val="0000FF"/>
+          <w:sz w:val="18"/>
+          <w:szCs w:val="18"/>
+        </w:rPr>
+        <w:t>end</w:t>
+      </w:r>
+      <w:proofErr w:type="gramEnd"/>
     </w:p>
     <w:p>
       <w:pPr>
@@ -13995,16 +13945,25 @@
           <w:sz w:val="18"/>
           <w:szCs w:val="18"/>
         </w:rPr>
-        <w:t xml:space="preserve">h = []; </w:t>
-      </w:r>
-      <w:r>
-        <w:rPr>
-          <w:rFonts w:ascii="Courier New" w:hAnsi="Courier New" w:cs="Courier New"/>
-          <w:color w:val="228B22"/>
-          <w:sz w:val="18"/>
-          <w:szCs w:val="18"/>
-        </w:rPr>
-        <w:t>% initialize variable for plot handle</w:t>
+        <w:t>plot3(h.RobotAnimation.Sim.Axes,XYZPRs(1:4,1),XYZPRs(1:4,2),XYZPRs(1:4,3),</w:t>
+      </w:r>
+      <w:r>
+        <w:rPr>
+          <w:rFonts w:ascii="Courier New" w:hAnsi="Courier New" w:cs="Courier New"/>
+          <w:color w:val="A020F0"/>
+          <w:sz w:val="18"/>
+          <w:szCs w:val="18"/>
+        </w:rPr>
+        <w:t>'*k'</w:t>
+      </w:r>
+      <w:r>
+        <w:rPr>
+          <w:rFonts w:ascii="Courier New" w:hAnsi="Courier New" w:cs="Courier New"/>
+          <w:color w:val="000000"/>
+          <w:sz w:val="18"/>
+          <w:szCs w:val="18"/>
+        </w:rPr>
+        <w:t>);</w:t>
       </w:r>
     </w:p>
     <w:p>
@@ -14019,45 +13978,14 @@
           <w:szCs w:val="18"/>
         </w:rPr>
       </w:pPr>
-      <w:proofErr w:type="spellStart"/>
-      <w:proofErr w:type="gramStart"/>
-      <w:r>
-        <w:rPr>
-          <w:rFonts w:ascii="Courier New" w:hAnsi="Courier New" w:cs="Courier New"/>
-          <w:color w:val="000000"/>
-          <w:sz w:val="18"/>
-          <w:szCs w:val="18"/>
-        </w:rPr>
-        <w:t>fprintf</w:t>
-      </w:r>
-      <w:proofErr w:type="spellEnd"/>
-      <w:r>
-        <w:rPr>
-          <w:rFonts w:ascii="Courier New" w:hAnsi="Courier New" w:cs="Courier New"/>
-          <w:color w:val="000000"/>
-          <w:sz w:val="18"/>
-          <w:szCs w:val="18"/>
-        </w:rPr>
-        <w:t>(</w:t>
-      </w:r>
-      <w:proofErr w:type="gramEnd"/>
-      <w:r>
-        <w:rPr>
-          <w:rFonts w:ascii="Courier New" w:hAnsi="Courier New" w:cs="Courier New"/>
-          <w:color w:val="A020F0"/>
-          <w:sz w:val="18"/>
-          <w:szCs w:val="18"/>
-        </w:rPr>
-        <w:t>'Demonstrating BSEPR move with Animation Plots.\n'</w:t>
-      </w:r>
-      <w:r>
-        <w:rPr>
-          <w:rFonts w:ascii="Courier New" w:hAnsi="Courier New" w:cs="Courier New"/>
-          <w:color w:val="000000"/>
-          <w:sz w:val="18"/>
-          <w:szCs w:val="18"/>
-        </w:rPr>
-        <w:t>);</w:t>
+      <w:r>
+        <w:rPr>
+          <w:rFonts w:ascii="Courier New" w:hAnsi="Courier New" w:cs="Courier New"/>
+          <w:color w:val="000000"/>
+          <w:sz w:val="18"/>
+          <w:szCs w:val="18"/>
+        </w:rPr>
+        <w:t xml:space="preserve"> </w:t>
       </w:r>
     </w:p>
     <w:p>
@@ -14068,78 +13996,32 @@
         <w:spacing w:after="0" w:line="240" w:lineRule="auto"/>
         <w:rPr>
           <w:rFonts w:ascii="Courier New" w:hAnsi="Courier New" w:cs="Courier New"/>
-          <w:sz w:val="18"/>
-          <w:szCs w:val="18"/>
-        </w:rPr>
-      </w:pPr>
-      <w:proofErr w:type="gramStart"/>
-      <w:r>
-        <w:rPr>
-          <w:rFonts w:ascii="Courier New" w:hAnsi="Courier New" w:cs="Courier New"/>
-          <w:color w:val="000000"/>
-          <w:sz w:val="18"/>
-          <w:szCs w:val="18"/>
-        </w:rPr>
-        <w:t>title(</w:t>
-      </w:r>
-      <w:proofErr w:type="spellStart"/>
-      <w:proofErr w:type="gramEnd"/>
-      <w:r>
-        <w:rPr>
-          <w:rFonts w:ascii="Courier New" w:hAnsi="Courier New" w:cs="Courier New"/>
-          <w:color w:val="000000"/>
-          <w:sz w:val="18"/>
-          <w:szCs w:val="18"/>
-        </w:rPr>
-        <w:t>h.RobotAnimation.Sim.Axes,</w:t>
-      </w:r>
-      <w:r>
-        <w:rPr>
-          <w:rFonts w:ascii="Courier New" w:hAnsi="Courier New" w:cs="Courier New"/>
-          <w:color w:val="A020F0"/>
-          <w:sz w:val="18"/>
-          <w:szCs w:val="18"/>
-        </w:rPr>
-        <w:t>'Movements</w:t>
-      </w:r>
-      <w:proofErr w:type="spellEnd"/>
-      <w:r>
-        <w:rPr>
-          <w:rFonts w:ascii="Courier New" w:hAnsi="Courier New" w:cs="Courier New"/>
-          <w:color w:val="A020F0"/>
-          <w:sz w:val="18"/>
-          <w:szCs w:val="18"/>
-        </w:rPr>
-        <w:t xml:space="preserve"> using </w:t>
-      </w:r>
-      <w:proofErr w:type="spellStart"/>
-      <w:r>
-        <w:rPr>
-          <w:rFonts w:ascii="Courier New" w:hAnsi="Courier New" w:cs="Courier New"/>
-          <w:color w:val="A020F0"/>
-          <w:sz w:val="18"/>
-          <w:szCs w:val="18"/>
-        </w:rPr>
-        <w:t>ScorSetBSEPR</w:t>
-      </w:r>
-      <w:proofErr w:type="spellEnd"/>
-      <w:r>
-        <w:rPr>
-          <w:rFonts w:ascii="Courier New" w:hAnsi="Courier New" w:cs="Courier New"/>
-          <w:color w:val="A020F0"/>
-          <w:sz w:val="18"/>
-          <w:szCs w:val="18"/>
-        </w:rPr>
-        <w:t>'</w:t>
-      </w:r>
-      <w:r>
-        <w:rPr>
-          <w:rFonts w:ascii="Courier New" w:hAnsi="Courier New" w:cs="Courier New"/>
-          <w:color w:val="000000"/>
-          <w:sz w:val="18"/>
-          <w:szCs w:val="18"/>
-        </w:rPr>
-        <w:t>);</w:t>
+          <w:b/>
+          <w:sz w:val="18"/>
+          <w:szCs w:val="18"/>
+        </w:rPr>
+      </w:pPr>
+      <w:r>
+        <w:rPr>
+          <w:rFonts w:ascii="Courier New" w:hAnsi="Courier New" w:cs="Courier New"/>
+          <w:b/>
+          <w:color w:val="228B22"/>
+          <w:sz w:val="18"/>
+          <w:szCs w:val="18"/>
+        </w:rPr>
+        <w:t>%% O</w:t>
+      </w:r>
+      <w:bookmarkStart w:id="35" w:name="_GoBack"/>
+      <w:bookmarkEnd w:id="35"/>
+      <w:r>
+        <w:rPr>
+          <w:rFonts w:ascii="Courier New" w:hAnsi="Courier New" w:cs="Courier New"/>
+          <w:b/>
+          <w:color w:val="228B22"/>
+          <w:sz w:val="18"/>
+          <w:szCs w:val="18"/>
+        </w:rPr>
+        <w:t>pen Gripper</w:t>
       </w:r>
     </w:p>
     <w:p>
@@ -14154,45 +14036,45 @@
           <w:szCs w:val="18"/>
         </w:rPr>
       </w:pPr>
+      <w:proofErr w:type="spellStart"/>
       <w:proofErr w:type="gramStart"/>
       <w:r>
         <w:rPr>
           <w:rFonts w:ascii="Courier New" w:hAnsi="Courier New" w:cs="Courier New"/>
-          <w:color w:val="0000FF"/>
-          <w:sz w:val="18"/>
-          <w:szCs w:val="18"/>
-        </w:rPr>
-        <w:t>for</w:t>
+          <w:color w:val="000000"/>
+          <w:sz w:val="18"/>
+          <w:szCs w:val="18"/>
+        </w:rPr>
+        <w:t>ScorSetGripper</w:t>
+      </w:r>
+      <w:proofErr w:type="spellEnd"/>
+      <w:r>
+        <w:rPr>
+          <w:rFonts w:ascii="Courier New" w:hAnsi="Courier New" w:cs="Courier New"/>
+          <w:color w:val="000000"/>
+          <w:sz w:val="18"/>
+          <w:szCs w:val="18"/>
+        </w:rPr>
+        <w:t>(</w:t>
       </w:r>
       <w:proofErr w:type="gramEnd"/>
       <w:r>
         <w:rPr>
           <w:rFonts w:ascii="Courier New" w:hAnsi="Courier New" w:cs="Courier New"/>
-          <w:color w:val="000000"/>
-          <w:sz w:val="18"/>
-          <w:szCs w:val="18"/>
-        </w:rPr>
-        <w:t xml:space="preserve"> </w:t>
-      </w:r>
-      <w:proofErr w:type="spellStart"/>
-      <w:r>
-        <w:rPr>
-          <w:rFonts w:ascii="Courier New" w:hAnsi="Courier New" w:cs="Courier New"/>
-          <w:color w:val="000000"/>
-          <w:sz w:val="18"/>
-          <w:szCs w:val="18"/>
-        </w:rPr>
-        <w:t>wpnt</w:t>
-      </w:r>
-      <w:proofErr w:type="spellEnd"/>
-      <w:r>
-        <w:rPr>
-          <w:rFonts w:ascii="Courier New" w:hAnsi="Courier New" w:cs="Courier New"/>
-          <w:color w:val="000000"/>
-          <w:sz w:val="18"/>
-          <w:szCs w:val="18"/>
-        </w:rPr>
-        <w:t xml:space="preserve"> = 1:size(BSEPRs,1)</w:t>
+          <w:color w:val="A020F0"/>
+          <w:sz w:val="18"/>
+          <w:szCs w:val="18"/>
+        </w:rPr>
+        <w:t>'Open'</w:t>
+      </w:r>
+      <w:r>
+        <w:rPr>
+          <w:rFonts w:ascii="Courier New" w:hAnsi="Courier New" w:cs="Courier New"/>
+          <w:color w:val="000000"/>
+          <w:sz w:val="18"/>
+          <w:szCs w:val="18"/>
+        </w:rPr>
+        <w:t>);</w:t>
       </w:r>
     </w:p>
     <w:p>
@@ -14207,25 +14089,15 @@
           <w:szCs w:val="18"/>
         </w:rPr>
       </w:pPr>
-      <w:r>
-        <w:rPr>
-          <w:rFonts w:ascii="Courier New" w:hAnsi="Courier New" w:cs="Courier New"/>
-          <w:color w:val="000000"/>
-          <w:sz w:val="18"/>
-          <w:szCs w:val="18"/>
-        </w:rPr>
-        <w:t xml:space="preserve">    </w:t>
-      </w:r>
       <w:proofErr w:type="spellStart"/>
-      <w:proofErr w:type="gramStart"/>
-      <w:r>
-        <w:rPr>
-          <w:rFonts w:ascii="Courier New" w:hAnsi="Courier New" w:cs="Courier New"/>
-          <w:color w:val="000000"/>
-          <w:sz w:val="18"/>
-          <w:szCs w:val="18"/>
-        </w:rPr>
-        <w:t>ScorSetBSEPR</w:t>
+      <w:r>
+        <w:rPr>
+          <w:rFonts w:ascii="Courier New" w:hAnsi="Courier New" w:cs="Courier New"/>
+          <w:color w:val="000000"/>
+          <w:sz w:val="18"/>
+          <w:szCs w:val="18"/>
+        </w:rPr>
+        <w:t>ScorWaitForMove</w:t>
       </w:r>
       <w:proofErr w:type="spellEnd"/>
       <w:r>
@@ -14235,37 +14107,7 @@
           <w:sz w:val="18"/>
           <w:szCs w:val="18"/>
         </w:rPr>
-        <w:t>(</w:t>
-      </w:r>
-      <w:proofErr w:type="gramEnd"/>
-      <w:r>
-        <w:rPr>
-          <w:rFonts w:ascii="Courier New" w:hAnsi="Courier New" w:cs="Courier New"/>
-          <w:color w:val="000000"/>
-          <w:sz w:val="18"/>
-          <w:szCs w:val="18"/>
-        </w:rPr>
-        <w:t>BSEPRs(</w:t>
-      </w:r>
-      <w:proofErr w:type="spellStart"/>
-      <w:r>
-        <w:rPr>
-          <w:rFonts w:ascii="Courier New" w:hAnsi="Courier New" w:cs="Courier New"/>
-          <w:color w:val="000000"/>
-          <w:sz w:val="18"/>
-          <w:szCs w:val="18"/>
-        </w:rPr>
-        <w:t>wpnt</w:t>
-      </w:r>
-      <w:proofErr w:type="spellEnd"/>
-      <w:r>
-        <w:rPr>
-          <w:rFonts w:ascii="Courier New" w:hAnsi="Courier New" w:cs="Courier New"/>
-          <w:color w:val="000000"/>
-          <w:sz w:val="18"/>
-          <w:szCs w:val="18"/>
-        </w:rPr>
-        <w:t>,:));</w:t>
+        <w:t>;</w:t>
       </w:r>
     </w:p>
     <w:p>
@@ -14287,143 +14129,7 @@
           <w:sz w:val="18"/>
           <w:szCs w:val="18"/>
         </w:rPr>
-        <w:t xml:space="preserve">    [~</w:t>
-      </w:r>
-      <w:proofErr w:type="gramStart"/>
-      <w:r>
-        <w:rPr>
-          <w:rFonts w:ascii="Courier New" w:hAnsi="Courier New" w:cs="Courier New"/>
-          <w:color w:val="000000"/>
-          <w:sz w:val="18"/>
-          <w:szCs w:val="18"/>
-        </w:rPr>
-        <w:t>,h</w:t>
-      </w:r>
-      <w:proofErr w:type="gramEnd"/>
-      <w:r>
-        <w:rPr>
-          <w:rFonts w:ascii="Courier New" w:hAnsi="Courier New" w:cs="Courier New"/>
-          <w:color w:val="000000"/>
-          <w:sz w:val="18"/>
-          <w:szCs w:val="18"/>
-        </w:rPr>
-        <w:t xml:space="preserve">] = </w:t>
-      </w:r>
-      <w:proofErr w:type="spellStart"/>
-      <w:proofErr w:type="gramStart"/>
-      <w:r>
-        <w:rPr>
-          <w:rFonts w:ascii="Courier New" w:hAnsi="Courier New" w:cs="Courier New"/>
-          <w:color w:val="000000"/>
-          <w:sz w:val="18"/>
-          <w:szCs w:val="18"/>
-        </w:rPr>
-        <w:t>ScorWaitForMove</w:t>
-      </w:r>
-      <w:proofErr w:type="spellEnd"/>
-      <w:r>
-        <w:rPr>
-          <w:rFonts w:ascii="Courier New" w:hAnsi="Courier New" w:cs="Courier New"/>
-          <w:color w:val="000000"/>
-          <w:sz w:val="18"/>
-          <w:szCs w:val="18"/>
-        </w:rPr>
-        <w:t>(</w:t>
-      </w:r>
-      <w:proofErr w:type="gramEnd"/>
-      <w:r>
-        <w:rPr>
-          <w:rFonts w:ascii="Courier New" w:hAnsi="Courier New" w:cs="Courier New"/>
-          <w:color w:val="A020F0"/>
-          <w:sz w:val="18"/>
-          <w:szCs w:val="18"/>
-        </w:rPr>
-        <w:t>'</w:t>
-      </w:r>
-      <w:proofErr w:type="spellStart"/>
-      <w:r>
-        <w:rPr>
-          <w:rFonts w:ascii="Courier New" w:hAnsi="Courier New" w:cs="Courier New"/>
-          <w:color w:val="A020F0"/>
-          <w:sz w:val="18"/>
-          <w:szCs w:val="18"/>
-        </w:rPr>
-        <w:t>RobotAnimation</w:t>
-      </w:r>
-      <w:proofErr w:type="spellEnd"/>
-      <w:r>
-        <w:rPr>
-          <w:rFonts w:ascii="Courier New" w:hAnsi="Courier New" w:cs="Courier New"/>
-          <w:color w:val="A020F0"/>
-          <w:sz w:val="18"/>
-          <w:szCs w:val="18"/>
-        </w:rPr>
-        <w:t>'</w:t>
-      </w:r>
-      <w:r>
-        <w:rPr>
-          <w:rFonts w:ascii="Courier New" w:hAnsi="Courier New" w:cs="Courier New"/>
-          <w:color w:val="000000"/>
-          <w:sz w:val="18"/>
-          <w:szCs w:val="18"/>
-        </w:rPr>
-        <w:t>,</w:t>
-      </w:r>
-      <w:r>
-        <w:rPr>
-          <w:rFonts w:ascii="Courier New" w:hAnsi="Courier New" w:cs="Courier New"/>
-          <w:color w:val="A020F0"/>
-          <w:sz w:val="18"/>
-          <w:szCs w:val="18"/>
-        </w:rPr>
-        <w:t>'On'</w:t>
-      </w:r>
-      <w:r>
-        <w:rPr>
-          <w:rFonts w:ascii="Courier New" w:hAnsi="Courier New" w:cs="Courier New"/>
-          <w:color w:val="000000"/>
-          <w:sz w:val="18"/>
-          <w:szCs w:val="18"/>
-        </w:rPr>
-        <w:t>,</w:t>
-      </w:r>
-      <w:r>
-        <w:rPr>
-          <w:rFonts w:ascii="Courier New" w:hAnsi="Courier New" w:cs="Courier New"/>
-          <w:color w:val="A020F0"/>
-          <w:sz w:val="18"/>
-          <w:szCs w:val="18"/>
-        </w:rPr>
-        <w:t>'</w:t>
-      </w:r>
-      <w:proofErr w:type="spellStart"/>
-      <w:r>
-        <w:rPr>
-          <w:rFonts w:ascii="Courier New" w:hAnsi="Courier New" w:cs="Courier New"/>
-          <w:color w:val="A020F0"/>
-          <w:sz w:val="18"/>
-          <w:szCs w:val="18"/>
-        </w:rPr>
-        <w:t>PlotHandle</w:t>
-      </w:r>
-      <w:proofErr w:type="spellEnd"/>
-      <w:r>
-        <w:rPr>
-          <w:rFonts w:ascii="Courier New" w:hAnsi="Courier New" w:cs="Courier New"/>
-          <w:color w:val="A020F0"/>
-          <w:sz w:val="18"/>
-          <w:szCs w:val="18"/>
-        </w:rPr>
-        <w:t>'</w:t>
-      </w:r>
-      <w:r>
-        <w:rPr>
-          <w:rFonts w:ascii="Courier New" w:hAnsi="Courier New" w:cs="Courier New"/>
-          <w:color w:val="000000"/>
-          <w:sz w:val="18"/>
-          <w:szCs w:val="18"/>
-        </w:rPr>
-        <w:t>,h);</w:t>
+        <w:t xml:space="preserve"> </w:t>
       </w:r>
     </w:p>
     <w:p>
@@ -14434,21 +14140,21 @@
         <w:spacing w:after="0" w:line="240" w:lineRule="auto"/>
         <w:rPr>
           <w:rFonts w:ascii="Courier New" w:hAnsi="Courier New" w:cs="Courier New"/>
-          <w:sz w:val="18"/>
-          <w:szCs w:val="18"/>
-        </w:rPr>
-      </w:pPr>
-      <w:proofErr w:type="gramStart"/>
-      <w:r>
-        <w:rPr>
-          <w:rFonts w:ascii="Courier New" w:hAnsi="Courier New" w:cs="Courier New"/>
-          <w:color w:val="0000FF"/>
-          <w:sz w:val="18"/>
-          <w:szCs w:val="18"/>
-        </w:rPr>
-        <w:t>end</w:t>
-      </w:r>
-      <w:proofErr w:type="gramEnd"/>
+          <w:b/>
+          <w:sz w:val="18"/>
+          <w:szCs w:val="18"/>
+        </w:rPr>
+      </w:pPr>
+      <w:r>
+        <w:rPr>
+          <w:rFonts w:ascii="Courier New" w:hAnsi="Courier New" w:cs="Courier New"/>
+          <w:b/>
+          <w:color w:val="228B22"/>
+          <w:sz w:val="18"/>
+          <w:szCs w:val="18"/>
+        </w:rPr>
+        <w:t>%% Move through BSEPR joint configurations</w:t>
+      </w:r>
     </w:p>
     <w:p>
       <w:pPr>
@@ -14462,15 +14168,28 @@
           <w:szCs w:val="18"/>
         </w:rPr>
       </w:pPr>
-      <w:r>
-        <w:rPr>
-          <w:rFonts w:ascii="Courier New" w:hAnsi="Courier New" w:cs="Courier New"/>
-          <w:color w:val="000000"/>
-          <w:sz w:val="18"/>
-          <w:szCs w:val="18"/>
-        </w:rPr>
-        <w:t>plot3(h.RobotAnimation.Sim.Axes,XYZPRs(1:4,1),XYZPRs(1:4,2),XYZPRs(1:4,3),</w:t>
-      </w:r>
+      <w:proofErr w:type="spellStart"/>
+      <w:proofErr w:type="gramStart"/>
+      <w:r>
+        <w:rPr>
+          <w:rFonts w:ascii="Courier New" w:hAnsi="Courier New" w:cs="Courier New"/>
+          <w:color w:val="000000"/>
+          <w:sz w:val="18"/>
+          <w:szCs w:val="18"/>
+        </w:rPr>
+        <w:t>fprintf</w:t>
+      </w:r>
+      <w:proofErr w:type="spellEnd"/>
+      <w:r>
+        <w:rPr>
+          <w:rFonts w:ascii="Courier New" w:hAnsi="Courier New" w:cs="Courier New"/>
+          <w:color w:val="000000"/>
+          <w:sz w:val="18"/>
+          <w:szCs w:val="18"/>
+        </w:rPr>
+        <w:t>(</w:t>
+      </w:r>
+      <w:proofErr w:type="gramEnd"/>
       <w:r>
         <w:rPr>
           <w:rFonts w:ascii="Courier New" w:hAnsi="Courier New" w:cs="Courier New"/>
@@ -14478,7 +14197,7 @@
           <w:sz w:val="18"/>
           <w:szCs w:val="18"/>
         </w:rPr>
-        <w:t>'*k'</w:t>
+        <w:t>'Demonstrating BSEPR move with Animation Plots.\n'</w:t>
       </w:r>
       <w:r>
         <w:rPr>
@@ -14502,6 +14221,75 @@
           <w:szCs w:val="18"/>
         </w:rPr>
       </w:pPr>
+      <w:proofErr w:type="gramStart"/>
+      <w:r>
+        <w:rPr>
+          <w:rFonts w:ascii="Courier New" w:hAnsi="Courier New" w:cs="Courier New"/>
+          <w:color w:val="000000"/>
+          <w:sz w:val="18"/>
+          <w:szCs w:val="18"/>
+        </w:rPr>
+        <w:t>title(</w:t>
+      </w:r>
+      <w:proofErr w:type="spellStart"/>
+      <w:proofErr w:type="gramEnd"/>
+      <w:r>
+        <w:rPr>
+          <w:rFonts w:ascii="Courier New" w:hAnsi="Courier New" w:cs="Courier New"/>
+          <w:color w:val="000000"/>
+          <w:sz w:val="18"/>
+          <w:szCs w:val="18"/>
+        </w:rPr>
+        <w:t>h.RobotAnimation.Sim.Axes,</w:t>
+      </w:r>
+      <w:r>
+        <w:rPr>
+          <w:rFonts w:ascii="Courier New" w:hAnsi="Courier New" w:cs="Courier New"/>
+          <w:color w:val="A020F0"/>
+          <w:sz w:val="18"/>
+          <w:szCs w:val="18"/>
+        </w:rPr>
+        <w:t>'Movements</w:t>
+      </w:r>
+      <w:proofErr w:type="spellEnd"/>
+      <w:r>
+        <w:rPr>
+          <w:rFonts w:ascii="Courier New" w:hAnsi="Courier New" w:cs="Courier New"/>
+          <w:color w:val="A020F0"/>
+          <w:sz w:val="18"/>
+          <w:szCs w:val="18"/>
+        </w:rPr>
+        <w:t xml:space="preserve"> using </w:t>
+      </w:r>
+      <w:proofErr w:type="spellStart"/>
+      <w:r>
+        <w:rPr>
+          <w:rFonts w:ascii="Courier New" w:hAnsi="Courier New" w:cs="Courier New"/>
+          <w:color w:val="A020F0"/>
+          <w:sz w:val="18"/>
+          <w:szCs w:val="18"/>
+        </w:rPr>
+        <w:t>ScorSetBSEPR</w:t>
+      </w:r>
+      <w:proofErr w:type="spellEnd"/>
+      <w:r>
+        <w:rPr>
+          <w:rFonts w:ascii="Courier New" w:hAnsi="Courier New" w:cs="Courier New"/>
+          <w:color w:val="A020F0"/>
+          <w:sz w:val="18"/>
+          <w:szCs w:val="18"/>
+        </w:rPr>
+        <w:t>'</w:t>
+      </w:r>
+      <w:r>
+        <w:rPr>
+          <w:rFonts w:ascii="Courier New" w:hAnsi="Courier New" w:cs="Courier New"/>
+          <w:color w:val="000000"/>
+          <w:sz w:val="18"/>
+          <w:szCs w:val="18"/>
+        </w:rPr>
+        <w:t>);</w:t>
+      </w:r>
     </w:p>
     <w:p>
       <w:pPr>
@@ -14511,20 +14299,49 @@
         <w:spacing w:after="0" w:line="240" w:lineRule="auto"/>
         <w:rPr>
           <w:rFonts w:ascii="Courier New" w:hAnsi="Courier New" w:cs="Courier New"/>
-          <w:b/>
-          <w:sz w:val="18"/>
-          <w:szCs w:val="18"/>
-        </w:rPr>
-      </w:pPr>
-      <w:r>
-        <w:rPr>
-          <w:rFonts w:ascii="Courier New" w:hAnsi="Courier New" w:cs="Courier New"/>
-          <w:b/>
-          <w:color w:val="228B22"/>
-          <w:sz w:val="18"/>
-          <w:szCs w:val="18"/>
-        </w:rPr>
-        <w:t>%% Safe shutdown</w:t>
+          <w:sz w:val="18"/>
+          <w:szCs w:val="18"/>
+        </w:rPr>
+      </w:pPr>
+      <w:proofErr w:type="gramStart"/>
+      <w:r>
+        <w:rPr>
+          <w:rFonts w:ascii="Courier New" w:hAnsi="Courier New" w:cs="Courier New"/>
+          <w:color w:val="0000FF"/>
+          <w:sz w:val="18"/>
+          <w:szCs w:val="18"/>
+        </w:rPr>
+        <w:t>for</w:t>
+      </w:r>
+      <w:proofErr w:type="gramEnd"/>
+      <w:r>
+        <w:rPr>
+          <w:rFonts w:ascii="Courier New" w:hAnsi="Courier New" w:cs="Courier New"/>
+          <w:color w:val="000000"/>
+          <w:sz w:val="18"/>
+          <w:szCs w:val="18"/>
+        </w:rPr>
+        <w:t xml:space="preserve"> </w:t>
+      </w:r>
+      <w:proofErr w:type="spellStart"/>
+      <w:r>
+        <w:rPr>
+          <w:rFonts w:ascii="Courier New" w:hAnsi="Courier New" w:cs="Courier New"/>
+          <w:color w:val="000000"/>
+          <w:sz w:val="18"/>
+          <w:szCs w:val="18"/>
+        </w:rPr>
+        <w:t>wpnt</w:t>
+      </w:r>
+      <w:proofErr w:type="spellEnd"/>
+      <w:r>
+        <w:rPr>
+          <w:rFonts w:ascii="Courier New" w:hAnsi="Courier New" w:cs="Courier New"/>
+          <w:color w:val="000000"/>
+          <w:sz w:val="18"/>
+          <w:szCs w:val="18"/>
+        </w:rPr>
+        <w:t xml:space="preserve"> = 1:size(BSEPRs,1)</w:t>
       </w:r>
     </w:p>
     <w:p>
@@ -14542,11 +14359,62 @@
       <w:r>
         <w:rPr>
           <w:rFonts w:ascii="Courier New" w:hAnsi="Courier New" w:cs="Courier New"/>
-          <w:color w:val="228B22"/>
-          <w:sz w:val="18"/>
-          <w:szCs w:val="18"/>
-        </w:rPr>
-        <w:t xml:space="preserve">% Note: You only need to run this when you are finished using MATLAB or </w:t>
+          <w:color w:val="000000"/>
+          <w:sz w:val="18"/>
+          <w:szCs w:val="18"/>
+        </w:rPr>
+        <w:t xml:space="preserve">    </w:t>
+      </w:r>
+      <w:proofErr w:type="spellStart"/>
+      <w:proofErr w:type="gramStart"/>
+      <w:r>
+        <w:rPr>
+          <w:rFonts w:ascii="Courier New" w:hAnsi="Courier New" w:cs="Courier New"/>
+          <w:color w:val="000000"/>
+          <w:sz w:val="18"/>
+          <w:szCs w:val="18"/>
+        </w:rPr>
+        <w:t>ScorSetBSEPR</w:t>
+      </w:r>
+      <w:proofErr w:type="spellEnd"/>
+      <w:r>
+        <w:rPr>
+          <w:rFonts w:ascii="Courier New" w:hAnsi="Courier New" w:cs="Courier New"/>
+          <w:color w:val="000000"/>
+          <w:sz w:val="18"/>
+          <w:szCs w:val="18"/>
+        </w:rPr>
+        <w:t>(</w:t>
+      </w:r>
+      <w:proofErr w:type="gramEnd"/>
+      <w:r>
+        <w:rPr>
+          <w:rFonts w:ascii="Courier New" w:hAnsi="Courier New" w:cs="Courier New"/>
+          <w:color w:val="000000"/>
+          <w:sz w:val="18"/>
+          <w:szCs w:val="18"/>
+        </w:rPr>
+        <w:t>BSEPRs(</w:t>
+      </w:r>
+      <w:proofErr w:type="spellStart"/>
+      <w:r>
+        <w:rPr>
+          <w:rFonts w:ascii="Courier New" w:hAnsi="Courier New" w:cs="Courier New"/>
+          <w:color w:val="000000"/>
+          <w:sz w:val="18"/>
+          <w:szCs w:val="18"/>
+        </w:rPr>
+        <w:t>wpnt</w:t>
+      </w:r>
+      <w:proofErr w:type="spellEnd"/>
+      <w:r>
+        <w:rPr>
+          <w:rFonts w:ascii="Courier New" w:hAnsi="Courier New" w:cs="Courier New"/>
+          <w:color w:val="000000"/>
+          <w:sz w:val="18"/>
+          <w:szCs w:val="18"/>
+        </w:rPr>
+        <w:t>,:));</w:t>
       </w:r>
     </w:p>
     <w:p>
@@ -14564,31 +14432,147 @@
       <w:r>
         <w:rPr>
           <w:rFonts w:ascii="Courier New" w:hAnsi="Courier New" w:cs="Courier New"/>
-          <w:color w:val="228B22"/>
-          <w:sz w:val="18"/>
-          <w:szCs w:val="18"/>
-        </w:rPr>
-        <w:t xml:space="preserve">% finished using ScorBot! If you run </w:t>
+          <w:color w:val="000000"/>
+          <w:sz w:val="18"/>
+          <w:szCs w:val="18"/>
+        </w:rPr>
+        <w:t xml:space="preserve">    [~</w:t>
+      </w:r>
+      <w:proofErr w:type="gramStart"/>
+      <w:r>
+        <w:rPr>
+          <w:rFonts w:ascii="Courier New" w:hAnsi="Courier New" w:cs="Courier New"/>
+          <w:color w:val="000000"/>
+          <w:sz w:val="18"/>
+          <w:szCs w:val="18"/>
+        </w:rPr>
+        <w:t>,h</w:t>
+      </w:r>
+      <w:proofErr w:type="gramEnd"/>
+      <w:r>
+        <w:rPr>
+          <w:rFonts w:ascii="Courier New" w:hAnsi="Courier New" w:cs="Courier New"/>
+          <w:color w:val="000000"/>
+          <w:sz w:val="18"/>
+          <w:szCs w:val="18"/>
+        </w:rPr>
+        <w:t xml:space="preserve">] = </w:t>
       </w:r>
       <w:proofErr w:type="spellStart"/>
-      <w:r>
-        <w:rPr>
-          <w:rFonts w:ascii="Courier New" w:hAnsi="Courier New" w:cs="Courier New"/>
-          <w:color w:val="228B22"/>
-          <w:sz w:val="18"/>
-          <w:szCs w:val="18"/>
-        </w:rPr>
-        <w:t>ScorSafeShutdown</w:t>
+      <w:proofErr w:type="gramStart"/>
+      <w:r>
+        <w:rPr>
+          <w:rFonts w:ascii="Courier New" w:hAnsi="Courier New" w:cs="Courier New"/>
+          <w:color w:val="000000"/>
+          <w:sz w:val="18"/>
+          <w:szCs w:val="18"/>
+        </w:rPr>
+        <w:t>ScorWaitForMove</w:t>
       </w:r>
       <w:proofErr w:type="spellEnd"/>
       <w:r>
         <w:rPr>
           <w:rFonts w:ascii="Courier New" w:hAnsi="Courier New" w:cs="Courier New"/>
-          <w:color w:val="228B22"/>
-          <w:sz w:val="18"/>
-          <w:szCs w:val="18"/>
-        </w:rPr>
-        <w:t xml:space="preserve"> and still need to use</w:t>
+          <w:color w:val="000000"/>
+          <w:sz w:val="18"/>
+          <w:szCs w:val="18"/>
+        </w:rPr>
+        <w:t>(</w:t>
+      </w:r>
+      <w:proofErr w:type="gramEnd"/>
+      <w:r>
+        <w:rPr>
+          <w:rFonts w:ascii="Courier New" w:hAnsi="Courier New" w:cs="Courier New"/>
+          <w:color w:val="A020F0"/>
+          <w:sz w:val="18"/>
+          <w:szCs w:val="18"/>
+        </w:rPr>
+        <w:t>'</w:t>
+      </w:r>
+      <w:proofErr w:type="spellStart"/>
+      <w:r>
+        <w:rPr>
+          <w:rFonts w:ascii="Courier New" w:hAnsi="Courier New" w:cs="Courier New"/>
+          <w:color w:val="A020F0"/>
+          <w:sz w:val="18"/>
+          <w:szCs w:val="18"/>
+        </w:rPr>
+        <w:t>RobotAnimation</w:t>
+      </w:r>
+      <w:proofErr w:type="spellEnd"/>
+      <w:r>
+        <w:rPr>
+          <w:rFonts w:ascii="Courier New" w:hAnsi="Courier New" w:cs="Courier New"/>
+          <w:color w:val="A020F0"/>
+          <w:sz w:val="18"/>
+          <w:szCs w:val="18"/>
+        </w:rPr>
+        <w:t>'</w:t>
+      </w:r>
+      <w:r>
+        <w:rPr>
+          <w:rFonts w:ascii="Courier New" w:hAnsi="Courier New" w:cs="Courier New"/>
+          <w:color w:val="000000"/>
+          <w:sz w:val="18"/>
+          <w:szCs w:val="18"/>
+        </w:rPr>
+        <w:t>,</w:t>
+      </w:r>
+      <w:r>
+        <w:rPr>
+          <w:rFonts w:ascii="Courier New" w:hAnsi="Courier New" w:cs="Courier New"/>
+          <w:color w:val="A020F0"/>
+          <w:sz w:val="18"/>
+          <w:szCs w:val="18"/>
+        </w:rPr>
+        <w:t>'On'</w:t>
+      </w:r>
+      <w:r>
+        <w:rPr>
+          <w:rFonts w:ascii="Courier New" w:hAnsi="Courier New" w:cs="Courier New"/>
+          <w:color w:val="000000"/>
+          <w:sz w:val="18"/>
+          <w:szCs w:val="18"/>
+        </w:rPr>
+        <w:t>,</w:t>
+      </w:r>
+      <w:r>
+        <w:rPr>
+          <w:rFonts w:ascii="Courier New" w:hAnsi="Courier New" w:cs="Courier New"/>
+          <w:color w:val="A020F0"/>
+          <w:sz w:val="18"/>
+          <w:szCs w:val="18"/>
+        </w:rPr>
+        <w:t>'</w:t>
+      </w:r>
+      <w:proofErr w:type="spellStart"/>
+      <w:r>
+        <w:rPr>
+          <w:rFonts w:ascii="Courier New" w:hAnsi="Courier New" w:cs="Courier New"/>
+          <w:color w:val="A020F0"/>
+          <w:sz w:val="18"/>
+          <w:szCs w:val="18"/>
+        </w:rPr>
+        <w:t>PlotHandle</w:t>
+      </w:r>
+      <w:proofErr w:type="spellEnd"/>
+      <w:r>
+        <w:rPr>
+          <w:rFonts w:ascii="Courier New" w:hAnsi="Courier New" w:cs="Courier New"/>
+          <w:color w:val="A020F0"/>
+          <w:sz w:val="18"/>
+          <w:szCs w:val="18"/>
+        </w:rPr>
+        <w:t>'</w:t>
+      </w:r>
+      <w:r>
+        <w:rPr>
+          <w:rFonts w:ascii="Courier New" w:hAnsi="Courier New" w:cs="Courier New"/>
+          <w:color w:val="000000"/>
+          <w:sz w:val="18"/>
+          <w:szCs w:val="18"/>
+        </w:rPr>
+        <w:t>,h);</w:t>
       </w:r>
     </w:p>
     <w:p>
@@ -14603,35 +14587,17 @@
           <w:szCs w:val="18"/>
         </w:rPr>
       </w:pPr>
-      <w:r>
-        <w:rPr>
-          <w:rFonts w:ascii="Courier New" w:hAnsi="Courier New" w:cs="Courier New"/>
-          <w:color w:val="228B22"/>
-          <w:sz w:val="18"/>
-          <w:szCs w:val="18"/>
-        </w:rPr>
-        <w:t xml:space="preserve">% ScorBot, you will need to reinitialize using </w:t>
-      </w:r>
-      <w:proofErr w:type="spellStart"/>
-      <w:r>
-        <w:rPr>
-          <w:rFonts w:ascii="Courier New" w:hAnsi="Courier New" w:cs="Courier New"/>
-          <w:color w:val="228B22"/>
-          <w:sz w:val="18"/>
-          <w:szCs w:val="18"/>
-        </w:rPr>
-        <w:t>ScorInit</w:t>
-      </w:r>
-      <w:proofErr w:type="spellEnd"/>
-      <w:r>
-        <w:rPr>
-          <w:rFonts w:ascii="Courier New" w:hAnsi="Courier New" w:cs="Courier New"/>
-          <w:color w:val="228B22"/>
-          <w:sz w:val="18"/>
-          <w:szCs w:val="18"/>
-        </w:rPr>
-        <w:t xml:space="preserve">, and rehome using </w:t>
-      </w:r>
+      <w:proofErr w:type="gramStart"/>
+      <w:r>
+        <w:rPr>
+          <w:rFonts w:ascii="Courier New" w:hAnsi="Courier New" w:cs="Courier New"/>
+          <w:color w:val="0000FF"/>
+          <w:sz w:val="18"/>
+          <w:szCs w:val="18"/>
+        </w:rPr>
+        <w:t>end</w:t>
+      </w:r>
+      <w:proofErr w:type="gramEnd"/>
     </w:p>
     <w:p>
       <w:pPr>
@@ -14648,31 +14614,29 @@
       <w:r>
         <w:rPr>
           <w:rFonts w:ascii="Courier New" w:hAnsi="Courier New" w:cs="Courier New"/>
-          <w:color w:val="228B22"/>
-          <w:sz w:val="18"/>
-          <w:szCs w:val="18"/>
-        </w:rPr>
-        <w:t xml:space="preserve">% </w:t>
-      </w:r>
-      <w:proofErr w:type="spellStart"/>
-      <w:r>
-        <w:rPr>
-          <w:rFonts w:ascii="Courier New" w:hAnsi="Courier New" w:cs="Courier New"/>
-          <w:color w:val="228B22"/>
-          <w:sz w:val="18"/>
-          <w:szCs w:val="18"/>
-        </w:rPr>
-        <w:t>ScorHome</w:t>
-      </w:r>
-      <w:proofErr w:type="spellEnd"/>
-      <w:r>
-        <w:rPr>
-          <w:rFonts w:ascii="Courier New" w:hAnsi="Courier New" w:cs="Courier New"/>
-          <w:color w:val="228B22"/>
-          <w:sz w:val="18"/>
-          <w:szCs w:val="18"/>
-        </w:rPr>
-        <w:t>.</w:t>
+          <w:color w:val="000000"/>
+          <w:sz w:val="18"/>
+          <w:szCs w:val="18"/>
+        </w:rPr>
+        <w:t>plot3(h.RobotAnimation.Sim.Axes,XYZPRs(1:4,1),XYZPRs(1:4,2),XYZPRs(1:4,3),</w:t>
+      </w:r>
+      <w:r>
+        <w:rPr>
+          <w:rFonts w:ascii="Courier New" w:hAnsi="Courier New" w:cs="Courier New"/>
+          <w:color w:val="A020F0"/>
+          <w:sz w:val="18"/>
+          <w:szCs w:val="18"/>
+        </w:rPr>
+        <w:t>'*k'</w:t>
+      </w:r>
+      <w:r>
+        <w:rPr>
+          <w:rFonts w:ascii="Courier New" w:hAnsi="Courier New" w:cs="Courier New"/>
+          <w:color w:val="000000"/>
+          <w:sz w:val="18"/>
+          <w:szCs w:val="18"/>
+        </w:rPr>
+        <w:t>);</w:t>
       </w:r>
     </w:p>
     <w:p>
@@ -14683,16 +14647,244 @@
         <w:spacing w:after="0" w:line="240" w:lineRule="auto"/>
         <w:rPr>
           <w:rFonts w:ascii="Courier New" w:hAnsi="Courier New" w:cs="Courier New"/>
-          <w:color w:val="000000"/>
+          <w:sz w:val="18"/>
+          <w:szCs w:val="18"/>
+        </w:rPr>
+      </w:pPr>
+      <w:r>
+        <w:rPr>
+          <w:rFonts w:ascii="Courier New" w:hAnsi="Courier New" w:cs="Courier New"/>
+          <w:color w:val="000000"/>
+          <w:sz w:val="18"/>
+          <w:szCs w:val="18"/>
+        </w:rPr>
+        <w:t xml:space="preserve"> </w:t>
+      </w:r>
+    </w:p>
+    <w:p>
+      <w:pPr>
+        <w:autoSpaceDE w:val="0"/>
+        <w:autoSpaceDN w:val="0"/>
+        <w:adjustRightInd w:val="0"/>
+        <w:spacing w:after="0" w:line="240" w:lineRule="auto"/>
+        <w:rPr>
+          <w:rFonts w:ascii="Courier New" w:hAnsi="Courier New" w:cs="Courier New"/>
+          <w:b/>
+          <w:sz w:val="18"/>
+          <w:szCs w:val="18"/>
+        </w:rPr>
+      </w:pPr>
+      <w:r>
+        <w:rPr>
+          <w:rFonts w:ascii="Courier New" w:hAnsi="Courier New" w:cs="Courier New"/>
+          <w:b/>
+          <w:color w:val="228B22"/>
+          <w:sz w:val="18"/>
+          <w:szCs w:val="18"/>
+        </w:rPr>
+        <w:t>%% Open Gripper</w:t>
+      </w:r>
+    </w:p>
+    <w:p>
+      <w:pPr>
+        <w:autoSpaceDE w:val="0"/>
+        <w:autoSpaceDN w:val="0"/>
+        <w:adjustRightInd w:val="0"/>
+        <w:spacing w:after="0" w:line="240" w:lineRule="auto"/>
+        <w:rPr>
+          <w:rFonts w:ascii="Courier New" w:hAnsi="Courier New" w:cs="Courier New"/>
           <w:sz w:val="18"/>
           <w:szCs w:val="18"/>
         </w:rPr>
       </w:pPr>
       <w:proofErr w:type="spellStart"/>
-      <w:r>
-        <w:rPr>
-          <w:rFonts w:ascii="Courier New" w:hAnsi="Courier New" w:cs="Courier New"/>
-          <w:color w:val="000000"/>
+      <w:proofErr w:type="gramStart"/>
+      <w:r>
+        <w:rPr>
+          <w:rFonts w:ascii="Courier New" w:hAnsi="Courier New" w:cs="Courier New"/>
+          <w:color w:val="000000"/>
+          <w:sz w:val="18"/>
+          <w:szCs w:val="18"/>
+        </w:rPr>
+        <w:t>ScorSetGripper</w:t>
+      </w:r>
+      <w:proofErr w:type="spellEnd"/>
+      <w:r>
+        <w:rPr>
+          <w:rFonts w:ascii="Courier New" w:hAnsi="Courier New" w:cs="Courier New"/>
+          <w:color w:val="000000"/>
+          <w:sz w:val="18"/>
+          <w:szCs w:val="18"/>
+        </w:rPr>
+        <w:t>(</w:t>
+      </w:r>
+      <w:proofErr w:type="gramEnd"/>
+      <w:r>
+        <w:rPr>
+          <w:rFonts w:ascii="Courier New" w:hAnsi="Courier New" w:cs="Courier New"/>
+          <w:color w:val="A020F0"/>
+          <w:sz w:val="18"/>
+          <w:szCs w:val="18"/>
+        </w:rPr>
+        <w:t>'Close'</w:t>
+      </w:r>
+      <w:r>
+        <w:rPr>
+          <w:rFonts w:ascii="Courier New" w:hAnsi="Courier New" w:cs="Courier New"/>
+          <w:color w:val="000000"/>
+          <w:sz w:val="18"/>
+          <w:szCs w:val="18"/>
+        </w:rPr>
+        <w:t>);</w:t>
+      </w:r>
+    </w:p>
+    <w:p>
+      <w:pPr>
+        <w:autoSpaceDE w:val="0"/>
+        <w:autoSpaceDN w:val="0"/>
+        <w:adjustRightInd w:val="0"/>
+        <w:spacing w:after="0" w:line="240" w:lineRule="auto"/>
+        <w:rPr>
+          <w:rFonts w:ascii="Courier New" w:hAnsi="Courier New" w:cs="Courier New"/>
+          <w:sz w:val="18"/>
+          <w:szCs w:val="18"/>
+        </w:rPr>
+      </w:pPr>
+      <w:proofErr w:type="spellStart"/>
+      <w:r>
+        <w:rPr>
+          <w:rFonts w:ascii="Courier New" w:hAnsi="Courier New" w:cs="Courier New"/>
+          <w:color w:val="000000"/>
+          <w:sz w:val="18"/>
+          <w:szCs w:val="18"/>
+        </w:rPr>
+        <w:t>ScorWaitForMove</w:t>
+      </w:r>
+      <w:proofErr w:type="spellEnd"/>
+      <w:r>
+        <w:rPr>
+          <w:rFonts w:ascii="Courier New" w:hAnsi="Courier New" w:cs="Courier New"/>
+          <w:color w:val="000000"/>
+          <w:sz w:val="18"/>
+          <w:szCs w:val="18"/>
+        </w:rPr>
+        <w:t>;</w:t>
+      </w:r>
+    </w:p>
+    <w:p>
+      <w:pPr>
+        <w:autoSpaceDE w:val="0"/>
+        <w:autoSpaceDN w:val="0"/>
+        <w:adjustRightInd w:val="0"/>
+        <w:spacing w:after="0" w:line="240" w:lineRule="auto"/>
+        <w:rPr>
+          <w:rFonts w:ascii="Courier New" w:hAnsi="Courier New" w:cs="Courier New"/>
+          <w:sz w:val="18"/>
+          <w:szCs w:val="18"/>
+        </w:rPr>
+      </w:pPr>
+      <w:r>
+        <w:rPr>
+          <w:rFonts w:ascii="Courier New" w:hAnsi="Courier New" w:cs="Courier New"/>
+          <w:color w:val="000000"/>
+          <w:sz w:val="18"/>
+          <w:szCs w:val="18"/>
+        </w:rPr>
+        <w:t xml:space="preserve"> </w:t>
+      </w:r>
+    </w:p>
+    <w:p>
+      <w:pPr>
+        <w:autoSpaceDE w:val="0"/>
+        <w:autoSpaceDN w:val="0"/>
+        <w:adjustRightInd w:val="0"/>
+        <w:spacing w:after="0" w:line="240" w:lineRule="auto"/>
+        <w:rPr>
+          <w:rFonts w:ascii="Courier New" w:hAnsi="Courier New" w:cs="Courier New"/>
+          <w:b/>
+          <w:sz w:val="18"/>
+          <w:szCs w:val="18"/>
+        </w:rPr>
+      </w:pPr>
+      <w:r>
+        <w:rPr>
+          <w:rFonts w:ascii="Courier New" w:hAnsi="Courier New" w:cs="Courier New"/>
+          <w:b/>
+          <w:color w:val="228B22"/>
+          <w:sz w:val="18"/>
+          <w:szCs w:val="18"/>
+        </w:rPr>
+        <w:t>%% Safe shutdown</w:t>
+      </w:r>
+    </w:p>
+    <w:p>
+      <w:pPr>
+        <w:autoSpaceDE w:val="0"/>
+        <w:autoSpaceDN w:val="0"/>
+        <w:adjustRightInd w:val="0"/>
+        <w:spacing w:after="0" w:line="240" w:lineRule="auto"/>
+        <w:rPr>
+          <w:rFonts w:ascii="Courier New" w:hAnsi="Courier New" w:cs="Courier New"/>
+          <w:sz w:val="18"/>
+          <w:szCs w:val="18"/>
+        </w:rPr>
+      </w:pPr>
+      <w:r>
+        <w:rPr>
+          <w:rFonts w:ascii="Courier New" w:hAnsi="Courier New" w:cs="Courier New"/>
+          <w:color w:val="228B22"/>
+          <w:sz w:val="18"/>
+          <w:szCs w:val="18"/>
+        </w:rPr>
+        <w:t>% Note: You only need to run this when you are finished using MATLAB or</w:t>
+      </w:r>
+    </w:p>
+    <w:p>
+      <w:pPr>
+        <w:autoSpaceDE w:val="0"/>
+        <w:autoSpaceDN w:val="0"/>
+        <w:adjustRightInd w:val="0"/>
+        <w:spacing w:after="0" w:line="240" w:lineRule="auto"/>
+        <w:rPr>
+          <w:rFonts w:ascii="Courier New" w:hAnsi="Courier New" w:cs="Courier New"/>
+          <w:sz w:val="18"/>
+          <w:szCs w:val="18"/>
+        </w:rPr>
+      </w:pPr>
+      <w:r>
+        <w:rPr>
+          <w:rFonts w:ascii="Courier New" w:hAnsi="Courier New" w:cs="Courier New"/>
+          <w:color w:val="228B22"/>
+          <w:sz w:val="18"/>
+          <w:szCs w:val="18"/>
+        </w:rPr>
+        <w:t xml:space="preserve">% finished using </w:t>
+      </w:r>
+      <w:proofErr w:type="spellStart"/>
+      <w:r>
+        <w:rPr>
+          <w:rFonts w:ascii="Courier New" w:hAnsi="Courier New" w:cs="Courier New"/>
+          <w:color w:val="228B22"/>
+          <w:sz w:val="18"/>
+          <w:szCs w:val="18"/>
+        </w:rPr>
+        <w:t>ScorBot</w:t>
+      </w:r>
+      <w:proofErr w:type="spellEnd"/>
+      <w:r>
+        <w:rPr>
+          <w:rFonts w:ascii="Courier New" w:hAnsi="Courier New" w:cs="Courier New"/>
+          <w:color w:val="228B22"/>
+          <w:sz w:val="18"/>
+          <w:szCs w:val="18"/>
+        </w:rPr>
+        <w:t xml:space="preserve">! If you run </w:t>
+      </w:r>
+      <w:proofErr w:type="spellStart"/>
+      <w:r>
+        <w:rPr>
+          <w:rFonts w:ascii="Courier New" w:hAnsi="Courier New" w:cs="Courier New"/>
+          <w:color w:val="228B22"/>
           <w:sz w:val="18"/>
           <w:szCs w:val="18"/>
         </w:rPr>
@@ -14702,12 +14894,162 @@
       <w:r>
         <w:rPr>
           <w:rFonts w:ascii="Courier New" w:hAnsi="Courier New" w:cs="Courier New"/>
+          <w:color w:val="228B22"/>
+          <w:sz w:val="18"/>
+          <w:szCs w:val="18"/>
+        </w:rPr>
+        <w:t xml:space="preserve"> and still need to use</w:t>
+      </w:r>
+    </w:p>
+    <w:p>
+      <w:pPr>
+        <w:autoSpaceDE w:val="0"/>
+        <w:autoSpaceDN w:val="0"/>
+        <w:adjustRightInd w:val="0"/>
+        <w:spacing w:after="0" w:line="240" w:lineRule="auto"/>
+        <w:rPr>
+          <w:rFonts w:ascii="Courier New" w:hAnsi="Courier New" w:cs="Courier New"/>
+          <w:sz w:val="18"/>
+          <w:szCs w:val="18"/>
+        </w:rPr>
+      </w:pPr>
+      <w:r>
+        <w:rPr>
+          <w:rFonts w:ascii="Courier New" w:hAnsi="Courier New" w:cs="Courier New"/>
+          <w:color w:val="228B22"/>
+          <w:sz w:val="18"/>
+          <w:szCs w:val="18"/>
+        </w:rPr>
+        <w:t xml:space="preserve">% </w:t>
+      </w:r>
+      <w:proofErr w:type="spellStart"/>
+      <w:r>
+        <w:rPr>
+          <w:rFonts w:ascii="Courier New" w:hAnsi="Courier New" w:cs="Courier New"/>
+          <w:color w:val="228B22"/>
+          <w:sz w:val="18"/>
+          <w:szCs w:val="18"/>
+        </w:rPr>
+        <w:t>ScorBot</w:t>
+      </w:r>
+      <w:proofErr w:type="spellEnd"/>
+      <w:r>
+        <w:rPr>
+          <w:rFonts w:ascii="Courier New" w:hAnsi="Courier New" w:cs="Courier New"/>
+          <w:color w:val="228B22"/>
+          <w:sz w:val="18"/>
+          <w:szCs w:val="18"/>
+        </w:rPr>
+        <w:t xml:space="preserve">, you will need to reinitialize using </w:t>
+      </w:r>
+      <w:proofErr w:type="spellStart"/>
+      <w:r>
+        <w:rPr>
+          <w:rFonts w:ascii="Courier New" w:hAnsi="Courier New" w:cs="Courier New"/>
+          <w:color w:val="228B22"/>
+          <w:sz w:val="18"/>
+          <w:szCs w:val="18"/>
+        </w:rPr>
+        <w:t>ScorInit</w:t>
+      </w:r>
+      <w:proofErr w:type="spellEnd"/>
+      <w:r>
+        <w:rPr>
+          <w:rFonts w:ascii="Courier New" w:hAnsi="Courier New" w:cs="Courier New"/>
+          <w:color w:val="228B22"/>
+          <w:sz w:val="18"/>
+          <w:szCs w:val="18"/>
+        </w:rPr>
+        <w:t>, and rehome using</w:t>
+      </w:r>
+    </w:p>
+    <w:p>
+      <w:pPr>
+        <w:autoSpaceDE w:val="0"/>
+        <w:autoSpaceDN w:val="0"/>
+        <w:adjustRightInd w:val="0"/>
+        <w:spacing w:after="0" w:line="240" w:lineRule="auto"/>
+        <w:rPr>
+          <w:rFonts w:ascii="Courier New" w:hAnsi="Courier New" w:cs="Courier New"/>
+          <w:sz w:val="18"/>
+          <w:szCs w:val="18"/>
+        </w:rPr>
+      </w:pPr>
+      <w:r>
+        <w:rPr>
+          <w:rFonts w:ascii="Courier New" w:hAnsi="Courier New" w:cs="Courier New"/>
+          <w:color w:val="228B22"/>
+          <w:sz w:val="18"/>
+          <w:szCs w:val="18"/>
+        </w:rPr>
+        <w:t xml:space="preserve">% </w:t>
+      </w:r>
+      <w:proofErr w:type="spellStart"/>
+      <w:r>
+        <w:rPr>
+          <w:rFonts w:ascii="Courier New" w:hAnsi="Courier New" w:cs="Courier New"/>
+          <w:color w:val="228B22"/>
+          <w:sz w:val="18"/>
+          <w:szCs w:val="18"/>
+        </w:rPr>
+        <w:t>ScorHome</w:t>
+      </w:r>
+      <w:proofErr w:type="spellEnd"/>
+      <w:r>
+        <w:rPr>
+          <w:rFonts w:ascii="Courier New" w:hAnsi="Courier New" w:cs="Courier New"/>
+          <w:color w:val="228B22"/>
+          <w:sz w:val="18"/>
+          <w:szCs w:val="18"/>
+        </w:rPr>
+        <w:t>.</w:t>
+      </w:r>
+    </w:p>
+    <w:p>
+      <w:pPr>
+        <w:autoSpaceDE w:val="0"/>
+        <w:autoSpaceDN w:val="0"/>
+        <w:adjustRightInd w:val="0"/>
+        <w:spacing w:after="0" w:line="240" w:lineRule="auto"/>
+        <w:rPr>
+          <w:rFonts w:ascii="Courier New" w:hAnsi="Courier New" w:cs="Courier New"/>
+          <w:sz w:val="18"/>
+          <w:szCs w:val="18"/>
+        </w:rPr>
+      </w:pPr>
+      <w:proofErr w:type="spellStart"/>
+      <w:r>
+        <w:rPr>
+          <w:rFonts w:ascii="Courier New" w:hAnsi="Courier New" w:cs="Courier New"/>
+          <w:color w:val="000000"/>
+          <w:sz w:val="18"/>
+          <w:szCs w:val="18"/>
+        </w:rPr>
+        <w:t>ScorSafeShutdown</w:t>
+      </w:r>
+      <w:proofErr w:type="spellEnd"/>
+      <w:r>
+        <w:rPr>
+          <w:rFonts w:ascii="Courier New" w:hAnsi="Courier New" w:cs="Courier New"/>
           <w:color w:val="000000"/>
           <w:sz w:val="18"/>
           <w:szCs w:val="18"/>
         </w:rPr>
         <w:t>;</w:t>
       </w:r>
+    </w:p>
+    <w:p>
+      <w:pPr>
+        <w:autoSpaceDE w:val="0"/>
+        <w:autoSpaceDN w:val="0"/>
+        <w:adjustRightInd w:val="0"/>
+        <w:spacing w:after="0" w:line="240" w:lineRule="auto"/>
+        <w:rPr>
+          <w:rFonts w:ascii="Courier New" w:hAnsi="Courier New" w:cs="Courier New"/>
+          <w:sz w:val="24"/>
+          <w:szCs w:val="24"/>
+        </w:rPr>
+      </w:pPr>
     </w:p>
     <w:p>
       <w:pPr>
@@ -18076,7 +18418,13 @@
               <w:t xml:space="preserve">M. Kutzer, </w:t>
             </w:r>
             <w:r>
-              <w:t>23Aug2016</w:t>
+              <w:t>2</w:t>
+            </w:r>
+            <w:r>
+              <w:t>4</w:t>
+            </w:r>
+            <w:r>
+              <w:t>Aug2016</w:t>
             </w:r>
             <w:r>
               <w:t>, USNA</w:t>
@@ -18119,7 +18467,7 @@
                 <w:bCs/>
                 <w:noProof/>
               </w:rPr>
-              <w:t>16</w:t>
+              <w:t>17</w:t>
             </w:r>
             <w:r>
               <w:rPr>
@@ -19719,7 +20067,7 @@
 </file>
 
 <file path=customXml/itemProps1.xml><?xml version="1.0" encoding="utf-8"?>
-<ds:datastoreItem xmlns:ds="http://schemas.openxmlformats.org/officeDocument/2006/customXml" ds:itemID="{14AFFFB9-7B2E-4044-BEBB-31BBE2C1AEBE}">
+<ds:datastoreItem xmlns:ds="http://schemas.openxmlformats.org/officeDocument/2006/customXml" ds:itemID="{94F7F5CA-607F-4541-8327-9A35FD1E85D9}">
   <ds:schemaRefs>
     <ds:schemaRef ds:uri="http://schemas.openxmlformats.org/officeDocument/2006/bibliography"/>
   </ds:schemaRefs>

</xml_diff>